<commit_message>
MAJ fournisseur ajax + rapport de stage
</commit_message>
<xml_diff>
--- a/PROJET STAGE/Rapport de stage/Dossier de projet.docx
+++ b/PROJET STAGE/Rapport de stage/Dossier de projet.docx
@@ -1223,138 +1223,7 @@
         <w:t>Logiciels utilisés</w:t>
       </w:r>
     </w:p>
-    <w:p>
-      <w:r>
-        <w:rPr>
-          <w:noProof/>
-          <w:lang w:eastAsia="fr-FR"/>
-        </w:rPr>
-        <mc:AlternateContent>
-          <mc:Choice Requires="wps">
-            <w:drawing>
-              <wp:anchor distT="0" distB="0" distL="114300" distR="114300" simplePos="0" relativeHeight="251672576" behindDoc="0" locked="0" layoutInCell="1" allowOverlap="1" wp14:anchorId="110CCDB4" wp14:editId="333C3E38">
-                <wp:simplePos x="0" y="0"/>
-                <wp:positionH relativeFrom="column">
-                  <wp:posOffset>5758815</wp:posOffset>
-                </wp:positionH>
-                <wp:positionV relativeFrom="paragraph">
-                  <wp:posOffset>127000</wp:posOffset>
-                </wp:positionV>
-                <wp:extent cx="0" cy="8285480"/>
-                <wp:effectExtent l="0" t="0" r="19050" b="20320"/>
-                <wp:wrapNone/>
-                <wp:docPr id="456" name="Connecteur droit 456"/>
-                <wp:cNvGraphicFramePr/>
-                <a:graphic xmlns:a="http://schemas.openxmlformats.org/drawingml/2006/main">
-                  <a:graphicData uri="http://schemas.microsoft.com/office/word/2010/wordprocessingShape">
-                    <wps:wsp>
-                      <wps:cNvCnPr/>
-                      <wps:spPr>
-                        <a:xfrm>
-                          <a:off x="0" y="0"/>
-                          <a:ext cx="0" cy="8285480"/>
-                        </a:xfrm>
-                        <a:prstGeom prst="line">
-                          <a:avLst/>
-                        </a:prstGeom>
-                      </wps:spPr>
-                      <wps:style>
-                        <a:lnRef idx="1">
-                          <a:schemeClr val="accent1"/>
-                        </a:lnRef>
-                        <a:fillRef idx="0">
-                          <a:schemeClr val="accent1"/>
-                        </a:fillRef>
-                        <a:effectRef idx="0">
-                          <a:schemeClr val="accent1"/>
-                        </a:effectRef>
-                        <a:fontRef idx="minor">
-                          <a:schemeClr val="tx1"/>
-                        </a:fontRef>
-                      </wps:style>
-                      <wps:bodyPr/>
-                    </wps:wsp>
-                  </a:graphicData>
-                </a:graphic>
-                <wp14:sizeRelV relativeFrom="margin">
-                  <wp14:pctHeight>0</wp14:pctHeight>
-                </wp14:sizeRelV>
-              </wp:anchor>
-            </w:drawing>
-          </mc:Choice>
-          <mc:Fallback>
-            <w:pict>
-              <v:line id="Connecteur droit 456" o:spid="_x0000_s1026" style="position:absolute;z-index:251672576;visibility:visible;mso-wrap-style:square;mso-height-percent:0;mso-wrap-distance-left:9pt;mso-wrap-distance-top:0;mso-wrap-distance-right:9pt;mso-wrap-distance-bottom:0;mso-position-horizontal:absolute;mso-position-horizontal-relative:text;mso-position-vertical:absolute;mso-position-vertical-relative:text;mso-height-percent:0;mso-height-relative:margin" from="453.45pt,10pt" to="453.45pt,662.4pt" o:gfxdata="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" strokecolor="#4579b8 [3044]"/>
-            </w:pict>
-          </mc:Fallback>
-        </mc:AlternateContent>
-      </w:r>
-      <w:r>
-        <w:rPr>
-          <w:noProof/>
-          <w:lang w:eastAsia="fr-FR"/>
-        </w:rPr>
-        <mc:AlternateContent>
-          <mc:Choice Requires="wps">
-            <w:drawing>
-              <wp:anchor distT="0" distB="0" distL="114300" distR="114300" simplePos="0" relativeHeight="251670528" behindDoc="0" locked="0" layoutInCell="1" allowOverlap="1" wp14:anchorId="18819CE0" wp14:editId="3F6C07B4">
-                <wp:simplePos x="0" y="0"/>
-                <wp:positionH relativeFrom="column">
-                  <wp:posOffset>-2286</wp:posOffset>
-                </wp:positionH>
-                <wp:positionV relativeFrom="paragraph">
-                  <wp:posOffset>309880</wp:posOffset>
-                </wp:positionV>
-                <wp:extent cx="0" cy="8285480"/>
-                <wp:effectExtent l="0" t="0" r="19050" b="20320"/>
-                <wp:wrapNone/>
-                <wp:docPr id="455" name="Connecteur droit 455"/>
-                <wp:cNvGraphicFramePr/>
-                <a:graphic xmlns:a="http://schemas.openxmlformats.org/drawingml/2006/main">
-                  <a:graphicData uri="http://schemas.microsoft.com/office/word/2010/wordprocessingShape">
-                    <wps:wsp>
-                      <wps:cNvCnPr/>
-                      <wps:spPr>
-                        <a:xfrm>
-                          <a:off x="0" y="0"/>
-                          <a:ext cx="0" cy="8285480"/>
-                        </a:xfrm>
-                        <a:prstGeom prst="line">
-                          <a:avLst/>
-                        </a:prstGeom>
-                      </wps:spPr>
-                      <wps:style>
-                        <a:lnRef idx="1">
-                          <a:schemeClr val="accent1"/>
-                        </a:lnRef>
-                        <a:fillRef idx="0">
-                          <a:schemeClr val="accent1"/>
-                        </a:fillRef>
-                        <a:effectRef idx="0">
-                          <a:schemeClr val="accent1"/>
-                        </a:effectRef>
-                        <a:fontRef idx="minor">
-                          <a:schemeClr val="tx1"/>
-                        </a:fontRef>
-                      </wps:style>
-                      <wps:bodyPr/>
-                    </wps:wsp>
-                  </a:graphicData>
-                </a:graphic>
-                <wp14:sizeRelV relativeFrom="margin">
-                  <wp14:pctHeight>0</wp14:pctHeight>
-                </wp14:sizeRelV>
-              </wp:anchor>
-            </w:drawing>
-          </mc:Choice>
-          <mc:Fallback>
-            <w:pict>
-              <v:line id="Connecteur droit 455" o:spid="_x0000_s1026" style="position:absolute;z-index:251670528;visibility:visible;mso-wrap-style:square;mso-height-percent:0;mso-wrap-distance-left:9pt;mso-wrap-distance-top:0;mso-wrap-distance-right:9pt;mso-wrap-distance-bottom:0;mso-position-horizontal:absolute;mso-position-horizontal-relative:text;mso-position-vertical:absolute;mso-position-vertical-relative:text;mso-height-percent:0;mso-height-relative:margin" from="-.2pt,24.4pt" to="-.2pt,676.8pt" o:gfxdata="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" strokecolor="#4579b8 [3044]"/>
-            </w:pict>
-          </mc:Fallback>
-        </mc:AlternateContent>
-      </w:r>
-    </w:p>
+    <w:p/>
     <w:p>
       <w:pPr>
         <w:rPr>
@@ -3443,9 +3312,18 @@
       </w:r>
     </w:p>
     <w:p>
+      <w:pPr>
+        <w:pStyle w:val="Titre2"/>
+      </w:pPr>
       <w:r>
         <w:lastRenderedPageBreak/>
-        <w:t>Langages utilisés</w:t>
+        <w:t>Langages</w:t>
+      </w:r>
+      <w:r>
+        <w:t xml:space="preserve"> et techniques</w:t>
+      </w:r>
+      <w:r>
+        <w:t xml:space="preserve"> utilisés</w:t>
       </w:r>
     </w:p>
     <w:p>
@@ -3455,15 +3333,655 @@
     </w:p>
     <w:p>
       <w:r>
-        <w:t>Définir nouvelle puce pour listé</w:t>
-      </w:r>
+        <w:rPr>
+          <w:noProof/>
+          <w:lang w:eastAsia="fr-FR"/>
+        </w:rPr>
+        <w:drawing>
+          <wp:anchor distT="0" distB="0" distL="114300" distR="114300" simplePos="0" relativeHeight="251674624" behindDoc="0" locked="0" layoutInCell="1" allowOverlap="1" wp14:anchorId="7FEBA643" wp14:editId="0E566176">
+            <wp:simplePos x="0" y="0"/>
+            <wp:positionH relativeFrom="column">
+              <wp:posOffset>5323840</wp:posOffset>
+            </wp:positionH>
+            <wp:positionV relativeFrom="paragraph">
+              <wp:posOffset>262890</wp:posOffset>
+            </wp:positionV>
+            <wp:extent cx="791845" cy="791845"/>
+            <wp:effectExtent l="0" t="0" r="8255" b="8255"/>
+            <wp:wrapSquare wrapText="bothSides"/>
+            <wp:docPr id="458" name="Image 458"/>
+            <wp:cNvGraphicFramePr>
+              <a:graphicFrameLocks xmlns:a="http://schemas.openxmlformats.org/drawingml/2006/main" noChangeAspect="1"/>
+            </wp:cNvGraphicFramePr>
+            <a:graphic xmlns:a="http://schemas.openxmlformats.org/drawingml/2006/main">
+              <a:graphicData uri="http://schemas.openxmlformats.org/drawingml/2006/picture">
+                <pic:pic xmlns:pic="http://schemas.openxmlformats.org/drawingml/2006/picture">
+                  <pic:nvPicPr>
+                    <pic:cNvPr id="0" name="téléchargement.png"/>
+                    <pic:cNvPicPr/>
+                  </pic:nvPicPr>
+                  <pic:blipFill>
+                    <a:blip r:embed="rId16" cstate="print">
+                      <a:extLst>
+                        <a:ext uri="{28A0092B-C50C-407E-A947-70E740481C1C}">
+                          <a14:useLocalDpi xmlns:a14="http://schemas.microsoft.com/office/drawing/2010/main" val="0"/>
+                        </a:ext>
+                      </a:extLst>
+                    </a:blip>
+                    <a:stretch>
+                      <a:fillRect/>
+                    </a:stretch>
+                  </pic:blipFill>
+                  <pic:spPr>
+                    <a:xfrm>
+                      <a:off x="0" y="0"/>
+                      <a:ext cx="791845" cy="791845"/>
+                    </a:xfrm>
+                    <a:prstGeom prst="rect">
+                      <a:avLst/>
+                    </a:prstGeom>
+                    <a:ln w="28575">
+                      <a:noFill/>
+                    </a:ln>
+                  </pic:spPr>
+                </pic:pic>
+              </a:graphicData>
+            </a:graphic>
+            <wp14:sizeRelH relativeFrom="page">
+              <wp14:pctWidth>0</wp14:pctWidth>
+            </wp14:sizeRelH>
+            <wp14:sizeRelV relativeFrom="page">
+              <wp14:pctHeight>0</wp14:pctHeight>
+            </wp14:sizeRelV>
+          </wp:anchor>
+        </w:drawing>
+      </w:r>
+    </w:p>
+    <w:p>
+      <w:pPr>
+        <w:pStyle w:val="Paragraphedeliste"/>
+        <w:numPr>
+          <w:ilvl w:val="0"/>
+          <w:numId w:val="2"/>
+        </w:numPr>
+        <w:rPr>
+          <w:b/>
+        </w:rPr>
+      </w:pPr>
+      <w:r>
+        <w:rPr>
+          <w:b/>
+          <w:sz w:val="24"/>
+          <w:szCs w:val="24"/>
+        </w:rPr>
+        <w:t xml:space="preserve">HTML : </w:t>
+      </w:r>
+      <w:r>
+        <w:rPr>
+          <w:sz w:val="24"/>
+          <w:szCs w:val="24"/>
+        </w:rPr>
+        <w:t>Ce langage permet l’affichage du contenu de la page</w:t>
+      </w:r>
+      <w:r>
+        <w:rPr>
+          <w:sz w:val="24"/>
+          <w:szCs w:val="24"/>
+        </w:rPr>
+        <w:t xml:space="preserve"> web à travers les différents navigateurs (Google Chrome, Firefox, Safari, </w:t>
+      </w:r>
+      <w:proofErr w:type="spellStart"/>
+      <w:r>
+        <w:rPr>
+          <w:sz w:val="24"/>
+          <w:szCs w:val="24"/>
+        </w:rPr>
+        <w:t>Opera</w:t>
+      </w:r>
+      <w:proofErr w:type="spellEnd"/>
+      <w:r>
+        <w:rPr>
+          <w:sz w:val="24"/>
+          <w:szCs w:val="24"/>
+        </w:rPr>
+        <w:t>, Internet Explorer…).</w:t>
+      </w:r>
+    </w:p>
+    <w:p>
+      <w:pPr>
+        <w:pStyle w:val="Paragraphedeliste"/>
+        <w:rPr>
+          <w:b/>
+        </w:rPr>
+      </w:pPr>
+    </w:p>
+    <w:p>
+      <w:pPr>
+        <w:pStyle w:val="Paragraphedeliste"/>
+        <w:rPr>
+          <w:b/>
+        </w:rPr>
+      </w:pPr>
+      <w:r>
+        <w:rPr>
+          <w:noProof/>
+          <w:lang w:eastAsia="fr-FR"/>
+        </w:rPr>
+        <w:drawing>
+          <wp:anchor distT="0" distB="0" distL="114300" distR="114300" simplePos="0" relativeHeight="251675648" behindDoc="0" locked="0" layoutInCell="1" allowOverlap="1" wp14:anchorId="3181AA5D" wp14:editId="56716DF4">
+            <wp:simplePos x="0" y="0"/>
+            <wp:positionH relativeFrom="column">
+              <wp:posOffset>5367655</wp:posOffset>
+            </wp:positionH>
+            <wp:positionV relativeFrom="paragraph">
+              <wp:posOffset>266700</wp:posOffset>
+            </wp:positionV>
+            <wp:extent cx="680085" cy="791845"/>
+            <wp:effectExtent l="0" t="0" r="5715" b="8255"/>
+            <wp:wrapSquare wrapText="bothSides"/>
+            <wp:docPr id="459" name="Image 459"/>
+            <wp:cNvGraphicFramePr>
+              <a:graphicFrameLocks xmlns:a="http://schemas.openxmlformats.org/drawingml/2006/main" noChangeAspect="1"/>
+            </wp:cNvGraphicFramePr>
+            <a:graphic xmlns:a="http://schemas.openxmlformats.org/drawingml/2006/main">
+              <a:graphicData uri="http://schemas.openxmlformats.org/drawingml/2006/picture">
+                <pic:pic xmlns:pic="http://schemas.openxmlformats.org/drawingml/2006/picture">
+                  <pic:nvPicPr>
+                    <pic:cNvPr id="0" name="css-3.png"/>
+                    <pic:cNvPicPr/>
+                  </pic:nvPicPr>
+                  <pic:blipFill>
+                    <a:blip r:embed="rId17" cstate="print">
+                      <a:extLst>
+                        <a:ext uri="{28A0092B-C50C-407E-A947-70E740481C1C}">
+                          <a14:useLocalDpi xmlns:a14="http://schemas.microsoft.com/office/drawing/2010/main" val="0"/>
+                        </a:ext>
+                      </a:extLst>
+                    </a:blip>
+                    <a:stretch>
+                      <a:fillRect/>
+                    </a:stretch>
+                  </pic:blipFill>
+                  <pic:spPr>
+                    <a:xfrm>
+                      <a:off x="0" y="0"/>
+                      <a:ext cx="680085" cy="791845"/>
+                    </a:xfrm>
+                    <a:prstGeom prst="rect">
+                      <a:avLst/>
+                    </a:prstGeom>
+                  </pic:spPr>
+                </pic:pic>
+              </a:graphicData>
+            </a:graphic>
+            <wp14:sizeRelH relativeFrom="page">
+              <wp14:pctWidth>0</wp14:pctWidth>
+            </wp14:sizeRelH>
+            <wp14:sizeRelV relativeFrom="page">
+              <wp14:pctHeight>0</wp14:pctHeight>
+            </wp14:sizeRelV>
+          </wp:anchor>
+        </w:drawing>
+      </w:r>
+    </w:p>
+    <w:p>
+      <w:pPr>
+        <w:pStyle w:val="Paragraphedeliste"/>
+        <w:numPr>
+          <w:ilvl w:val="0"/>
+          <w:numId w:val="2"/>
+        </w:numPr>
+        <w:rPr>
+          <w:b/>
+        </w:rPr>
+      </w:pPr>
+      <w:r>
+        <w:rPr>
+          <w:b/>
+          <w:sz w:val="24"/>
+          <w:szCs w:val="24"/>
+        </w:rPr>
+        <w:t xml:space="preserve">CSS : </w:t>
+      </w:r>
+      <w:r>
+        <w:rPr>
+          <w:sz w:val="24"/>
+          <w:szCs w:val="24"/>
+        </w:rPr>
+        <w:t>Le CSS (</w:t>
+      </w:r>
+      <w:proofErr w:type="spellStart"/>
+      <w:r>
+        <w:rPr>
+          <w:sz w:val="24"/>
+          <w:szCs w:val="24"/>
+        </w:rPr>
+        <w:t>Cascading</w:t>
+      </w:r>
+      <w:proofErr w:type="spellEnd"/>
+      <w:r>
+        <w:rPr>
+          <w:sz w:val="24"/>
+          <w:szCs w:val="24"/>
+        </w:rPr>
+        <w:t xml:space="preserve"> Style </w:t>
+      </w:r>
+      <w:proofErr w:type="spellStart"/>
+      <w:r>
+        <w:rPr>
+          <w:sz w:val="24"/>
+          <w:szCs w:val="24"/>
+        </w:rPr>
+        <w:t>Sheet</w:t>
+      </w:r>
+      <w:proofErr w:type="spellEnd"/>
+      <w:r>
+        <w:rPr>
+          <w:sz w:val="24"/>
+          <w:szCs w:val="24"/>
+        </w:rPr>
+        <w:t xml:space="preserve">) quant à lui va permettre de donner des règles de mise en page (couleur, </w:t>
+      </w:r>
+      <w:r>
+        <w:rPr>
+          <w:sz w:val="24"/>
+          <w:szCs w:val="24"/>
+        </w:rPr>
+        <w:t>typographie, taille, hauteur …) pour la page web.</w:t>
+      </w:r>
+    </w:p>
+    <w:p>
+      <w:pPr>
+        <w:pStyle w:val="Paragraphedeliste"/>
+        <w:rPr>
+          <w:noProof/>
+          <w:lang w:eastAsia="fr-FR"/>
+        </w:rPr>
+      </w:pPr>
+    </w:p>
+    <w:p>
+      <w:pPr>
+        <w:pStyle w:val="Paragraphedeliste"/>
+        <w:rPr>
+          <w:b/>
+        </w:rPr>
+      </w:pPr>
+      <w:r>
+        <w:rPr>
+          <w:b/>
+          <w:noProof/>
+          <w:lang w:eastAsia="fr-FR"/>
+        </w:rPr>
+        <w:drawing>
+          <wp:anchor distT="0" distB="0" distL="114300" distR="114300" simplePos="0" relativeHeight="251676672" behindDoc="0" locked="0" layoutInCell="1" allowOverlap="1" wp14:anchorId="25FF07F8" wp14:editId="43E17DED">
+            <wp:simplePos x="0" y="0"/>
+            <wp:positionH relativeFrom="column">
+              <wp:posOffset>5253355</wp:posOffset>
+            </wp:positionH>
+            <wp:positionV relativeFrom="paragraph">
+              <wp:posOffset>186055</wp:posOffset>
+            </wp:positionV>
+            <wp:extent cx="788035" cy="791845"/>
+            <wp:effectExtent l="0" t="0" r="0" b="8255"/>
+            <wp:wrapSquare wrapText="bothSides"/>
+            <wp:docPr id="461" name="Image 461"/>
+            <wp:cNvGraphicFramePr>
+              <a:graphicFrameLocks xmlns:a="http://schemas.openxmlformats.org/drawingml/2006/main" noChangeAspect="1"/>
+            </wp:cNvGraphicFramePr>
+            <a:graphic xmlns:a="http://schemas.openxmlformats.org/drawingml/2006/main">
+              <a:graphicData uri="http://schemas.openxmlformats.org/drawingml/2006/picture">
+                <pic:pic xmlns:pic="http://schemas.openxmlformats.org/drawingml/2006/picture">
+                  <pic:nvPicPr>
+                    <pic:cNvPr id="0" name="js.png"/>
+                    <pic:cNvPicPr/>
+                  </pic:nvPicPr>
+                  <pic:blipFill>
+                    <a:blip r:embed="rId18" cstate="print">
+                      <a:extLst>
+                        <a:ext uri="{28A0092B-C50C-407E-A947-70E740481C1C}">
+                          <a14:useLocalDpi xmlns:a14="http://schemas.microsoft.com/office/drawing/2010/main" val="0"/>
+                        </a:ext>
+                      </a:extLst>
+                    </a:blip>
+                    <a:stretch>
+                      <a:fillRect/>
+                    </a:stretch>
+                  </pic:blipFill>
+                  <pic:spPr>
+                    <a:xfrm>
+                      <a:off x="0" y="0"/>
+                      <a:ext cx="788035" cy="791845"/>
+                    </a:xfrm>
+                    <a:prstGeom prst="rect">
+                      <a:avLst/>
+                    </a:prstGeom>
+                  </pic:spPr>
+                </pic:pic>
+              </a:graphicData>
+            </a:graphic>
+            <wp14:sizeRelH relativeFrom="page">
+              <wp14:pctWidth>0</wp14:pctWidth>
+            </wp14:sizeRelH>
+            <wp14:sizeRelV relativeFrom="page">
+              <wp14:pctHeight>0</wp14:pctHeight>
+            </wp14:sizeRelV>
+          </wp:anchor>
+        </w:drawing>
+      </w:r>
+    </w:p>
+    <w:p>
+      <w:pPr>
+        <w:pStyle w:val="Paragraphedeliste"/>
+        <w:numPr>
+          <w:ilvl w:val="0"/>
+          <w:numId w:val="2"/>
+        </w:numPr>
+        <w:rPr>
+          <w:b/>
+        </w:rPr>
+      </w:pPr>
+      <w:r>
+        <w:rPr>
+          <w:b/>
+          <w:noProof/>
+          <w:sz w:val="24"/>
+          <w:szCs w:val="24"/>
+          <w:lang w:eastAsia="fr-FR"/>
+        </w:rPr>
+        <w:t>JavaScript :</w:t>
+      </w:r>
+      <w:r>
+        <w:rPr>
+          <w:noProof/>
+          <w:sz w:val="24"/>
+          <w:szCs w:val="24"/>
+          <w:lang w:eastAsia="fr-FR"/>
+        </w:rPr>
+        <w:t xml:space="preserve"> J’ai utilisé le JavaScript afin de gérer des événements et dynamiser certaine partie de mon site (œil de connexion par exemple).</w:t>
+      </w:r>
+    </w:p>
+    <w:p>
+      <w:pPr>
+        <w:pStyle w:val="Paragraphedeliste"/>
+        <w:rPr>
+          <w:b/>
+          <w:noProof/>
+          <w:sz w:val="24"/>
+          <w:szCs w:val="24"/>
+          <w:lang w:eastAsia="fr-FR"/>
+        </w:rPr>
+      </w:pPr>
+    </w:p>
+    <w:p>
+      <w:pPr>
+        <w:pStyle w:val="Paragraphedeliste"/>
+        <w:rPr>
+          <w:b/>
+        </w:rPr>
+      </w:pPr>
       <w:bookmarkStart w:id="0" w:name="_GoBack"/>
+      <w:r>
+        <w:rPr>
+          <w:b/>
+          <w:noProof/>
+          <w:lang w:eastAsia="fr-FR"/>
+        </w:rPr>
+        <w:drawing>
+          <wp:anchor distT="0" distB="0" distL="114300" distR="114300" simplePos="0" relativeHeight="251677696" behindDoc="0" locked="0" layoutInCell="1" allowOverlap="1" wp14:anchorId="17F3CB14" wp14:editId="7EC27377">
+            <wp:simplePos x="0" y="0"/>
+            <wp:positionH relativeFrom="column">
+              <wp:posOffset>4923155</wp:posOffset>
+            </wp:positionH>
+            <wp:positionV relativeFrom="paragraph">
+              <wp:posOffset>304165</wp:posOffset>
+            </wp:positionV>
+            <wp:extent cx="1122680" cy="791845"/>
+            <wp:effectExtent l="0" t="0" r="1270" b="8255"/>
+            <wp:wrapSquare wrapText="bothSides"/>
+            <wp:docPr id="462" name="Image 462"/>
+            <wp:cNvGraphicFramePr>
+              <a:graphicFrameLocks xmlns:a="http://schemas.openxmlformats.org/drawingml/2006/main" noChangeAspect="1"/>
+            </wp:cNvGraphicFramePr>
+            <a:graphic xmlns:a="http://schemas.openxmlformats.org/drawingml/2006/main">
+              <a:graphicData uri="http://schemas.openxmlformats.org/drawingml/2006/picture">
+                <pic:pic xmlns:pic="http://schemas.openxmlformats.org/drawingml/2006/picture">
+                  <pic:nvPicPr>
+                    <pic:cNvPr id="0" name="ajax.png"/>
+                    <pic:cNvPicPr/>
+                  </pic:nvPicPr>
+                  <pic:blipFill>
+                    <a:blip r:embed="rId19" cstate="print">
+                      <a:extLst>
+                        <a:ext uri="{28A0092B-C50C-407E-A947-70E740481C1C}">
+                          <a14:useLocalDpi xmlns:a14="http://schemas.microsoft.com/office/drawing/2010/main" val="0"/>
+                        </a:ext>
+                      </a:extLst>
+                    </a:blip>
+                    <a:stretch>
+                      <a:fillRect/>
+                    </a:stretch>
+                  </pic:blipFill>
+                  <pic:spPr>
+                    <a:xfrm>
+                      <a:off x="0" y="0"/>
+                      <a:ext cx="1122680" cy="791845"/>
+                    </a:xfrm>
+                    <a:prstGeom prst="rect">
+                      <a:avLst/>
+                    </a:prstGeom>
+                  </pic:spPr>
+                </pic:pic>
+              </a:graphicData>
+            </a:graphic>
+            <wp14:sizeRelH relativeFrom="page">
+              <wp14:pctWidth>0</wp14:pctWidth>
+            </wp14:sizeRelH>
+            <wp14:sizeRelV relativeFrom="page">
+              <wp14:pctHeight>0</wp14:pctHeight>
+            </wp14:sizeRelV>
+          </wp:anchor>
+        </w:drawing>
+      </w:r>
       <w:bookmarkEnd w:id="0"/>
     </w:p>
+    <w:p>
+      <w:pPr>
+        <w:pStyle w:val="Paragraphedeliste"/>
+        <w:numPr>
+          <w:ilvl w:val="0"/>
+          <w:numId w:val="2"/>
+        </w:numPr>
+        <w:rPr>
+          <w:b/>
+        </w:rPr>
+      </w:pPr>
+      <w:r>
+        <w:rPr>
+          <w:b/>
+          <w:noProof/>
+          <w:sz w:val="24"/>
+          <w:szCs w:val="24"/>
+          <w:lang w:eastAsia="fr-FR"/>
+        </w:rPr>
+        <w:t>Ajax :</w:t>
+      </w:r>
+      <w:r>
+        <w:rPr>
+          <w:b/>
+        </w:rPr>
+        <w:t xml:space="preserve"> </w:t>
+      </w:r>
+      <w:r>
+        <w:rPr>
+          <w:sz w:val="24"/>
+          <w:szCs w:val="24"/>
+        </w:rPr>
+        <w:t xml:space="preserve">L’Ajax est une architecture informatique que j’ai </w:t>
+      </w:r>
+      <w:proofErr w:type="gramStart"/>
+      <w:r>
+        <w:rPr>
+          <w:sz w:val="24"/>
+          <w:szCs w:val="24"/>
+        </w:rPr>
+        <w:t>utilisé</w:t>
+      </w:r>
+      <w:proofErr w:type="gramEnd"/>
+      <w:r>
+        <w:rPr>
+          <w:sz w:val="24"/>
+          <w:szCs w:val="24"/>
+        </w:rPr>
+        <w:t xml:space="preserve"> pour récupérer les codes fournisseurs en base de données, pour vérifier si le code ajouté n’existe pas déjà.</w:t>
+      </w:r>
+    </w:p>
+    <w:p>
+      <w:pPr>
+        <w:pStyle w:val="Paragraphedeliste"/>
+        <w:rPr>
+          <w:b/>
+          <w:noProof/>
+          <w:sz w:val="24"/>
+          <w:szCs w:val="24"/>
+          <w:lang w:eastAsia="fr-FR"/>
+        </w:rPr>
+      </w:pPr>
+    </w:p>
+    <w:p>
+      <w:pPr>
+        <w:pStyle w:val="Paragraphedeliste"/>
+        <w:rPr>
+          <w:b/>
+        </w:rPr>
+      </w:pPr>
+    </w:p>
+    <w:p>
+      <w:pPr>
+        <w:pStyle w:val="Paragraphedeliste"/>
+        <w:numPr>
+          <w:ilvl w:val="0"/>
+          <w:numId w:val="2"/>
+        </w:numPr>
+        <w:rPr>
+          <w:b/>
+        </w:rPr>
+      </w:pPr>
+      <w:r>
+        <w:rPr>
+          <w:b/>
+          <w:noProof/>
+          <w:lang w:eastAsia="fr-FR"/>
+        </w:rPr>
+        <w:drawing>
+          <wp:anchor distT="0" distB="0" distL="114300" distR="114300" simplePos="0" relativeHeight="251678720" behindDoc="0" locked="0" layoutInCell="1" allowOverlap="1" wp14:anchorId="06ECF004" wp14:editId="4AC0724A">
+            <wp:simplePos x="0" y="0"/>
+            <wp:positionH relativeFrom="column">
+              <wp:posOffset>4580890</wp:posOffset>
+            </wp:positionH>
+            <wp:positionV relativeFrom="paragraph">
+              <wp:posOffset>635</wp:posOffset>
+            </wp:positionV>
+            <wp:extent cx="1464945" cy="791845"/>
+            <wp:effectExtent l="0" t="0" r="1905" b="8255"/>
+            <wp:wrapSquare wrapText="bothSides"/>
+            <wp:docPr id="463" name="Image 463"/>
+            <wp:cNvGraphicFramePr>
+              <a:graphicFrameLocks xmlns:a="http://schemas.openxmlformats.org/drawingml/2006/main" noChangeAspect="1"/>
+            </wp:cNvGraphicFramePr>
+            <a:graphic xmlns:a="http://schemas.openxmlformats.org/drawingml/2006/main">
+              <a:graphicData uri="http://schemas.openxmlformats.org/drawingml/2006/picture">
+                <pic:pic xmlns:pic="http://schemas.openxmlformats.org/drawingml/2006/picture">
+                  <pic:nvPicPr>
+                    <pic:cNvPr id="0" name="php.png"/>
+                    <pic:cNvPicPr/>
+                  </pic:nvPicPr>
+                  <pic:blipFill>
+                    <a:blip r:embed="rId20" cstate="print">
+                      <a:extLst>
+                        <a:ext uri="{28A0092B-C50C-407E-A947-70E740481C1C}">
+                          <a14:useLocalDpi xmlns:a14="http://schemas.microsoft.com/office/drawing/2010/main" val="0"/>
+                        </a:ext>
+                      </a:extLst>
+                    </a:blip>
+                    <a:stretch>
+                      <a:fillRect/>
+                    </a:stretch>
+                  </pic:blipFill>
+                  <pic:spPr>
+                    <a:xfrm>
+                      <a:off x="0" y="0"/>
+                      <a:ext cx="1464945" cy="791845"/>
+                    </a:xfrm>
+                    <a:prstGeom prst="rect">
+                      <a:avLst/>
+                    </a:prstGeom>
+                  </pic:spPr>
+                </pic:pic>
+              </a:graphicData>
+            </a:graphic>
+            <wp14:sizeRelH relativeFrom="page">
+              <wp14:pctWidth>0</wp14:pctWidth>
+            </wp14:sizeRelH>
+            <wp14:sizeRelV relativeFrom="page">
+              <wp14:pctHeight>0</wp14:pctHeight>
+            </wp14:sizeRelV>
+          </wp:anchor>
+        </w:drawing>
+      </w:r>
+      <w:r>
+        <w:rPr>
+          <w:b/>
+          <w:noProof/>
+          <w:sz w:val="24"/>
+          <w:szCs w:val="24"/>
+          <w:lang w:eastAsia="fr-FR"/>
+        </w:rPr>
+        <w:t>PHP :</w:t>
+      </w:r>
+      <w:r>
+        <w:rPr>
+          <w:b/>
+        </w:rPr>
+        <w:t xml:space="preserve"> </w:t>
+      </w:r>
+      <w:r>
+        <w:rPr>
+          <w:sz w:val="24"/>
+          <w:szCs w:val="24"/>
+        </w:rPr>
+        <w:t>Ce langage orienté objet est principalement utilisé pour produire des pages web dynamiques via un serveur http.</w:t>
+      </w:r>
+    </w:p>
+    <w:p>
+      <w:pPr>
+        <w:rPr>
+          <w:b/>
+        </w:rPr>
+      </w:pPr>
+    </w:p>
+    <w:p>
+      <w:pPr>
+        <w:rPr>
+          <w:b/>
+        </w:rPr>
+      </w:pPr>
+    </w:p>
+    <w:p>
+      <w:pPr>
+        <w:rPr>
+          <w:b/>
+        </w:rPr>
+      </w:pPr>
+    </w:p>
+    <w:p>
+      <w:pPr>
+        <w:ind w:left="360"/>
+      </w:pPr>
+    </w:p>
     <w:sectPr>
-      <w:headerReference w:type="default" r:id="rId16"/>
-      <w:footerReference w:type="default" r:id="rId17"/>
-      <w:footerReference w:type="first" r:id="rId18"/>
+      <w:headerReference w:type="default" r:id="rId21"/>
+      <w:footerReference w:type="default" r:id="rId22"/>
+      <w:footerReference w:type="first" r:id="rId23"/>
       <w:pgSz w:w="11906" w:h="16838"/>
       <w:pgMar w:top="1417" w:right="1417" w:bottom="1417" w:left="1417" w:header="708" w:footer="708" w:gutter="0"/>
       <w:cols w:space="708"/>
@@ -4395,7 +4913,150 @@
 
 <file path=word/numbering.xml><?xml version="1.0" encoding="utf-8"?>
 <w:numbering xmlns:wpc="http://schemas.microsoft.com/office/word/2010/wordprocessingCanvas" xmlns:mc="http://schemas.openxmlformats.org/markup-compatibility/2006" xmlns:o="urn:schemas-microsoft-com:office:office" xmlns:r="http://schemas.openxmlformats.org/officeDocument/2006/relationships" xmlns:m="http://schemas.openxmlformats.org/officeDocument/2006/math" xmlns:v="urn:schemas-microsoft-com:vml" xmlns:wp14="http://schemas.microsoft.com/office/word/2010/wordprocessingDrawing" xmlns:wp="http://schemas.openxmlformats.org/drawingml/2006/wordprocessingDrawing" xmlns:w10="urn:schemas-microsoft-com:office:word" xmlns:w="http://schemas.openxmlformats.org/wordprocessingml/2006/main" xmlns:w14="http://schemas.microsoft.com/office/word/2010/wordml" xmlns:wpg="http://schemas.microsoft.com/office/word/2010/wordprocessingGroup" xmlns:wpi="http://schemas.microsoft.com/office/word/2010/wordprocessingInk" xmlns:wne="http://schemas.microsoft.com/office/word/2006/wordml" xmlns:wps="http://schemas.microsoft.com/office/word/2010/wordprocessingShape" mc:Ignorable="w14 wp14">
+  <w:numPicBullet w:numPicBulletId="0">
+    <w:pict>
+      <v:shapetype id="_x0000_t75" coordsize="21600,21600" o:spt="75" o:preferrelative="t" path="m@4@5l@4@11@9@11@9@5xe" filled="f" stroked="f">
+        <v:stroke joinstyle="miter"/>
+        <v:formulas>
+          <v:f eqn="if lineDrawn pixelLineWidth 0"/>
+          <v:f eqn="sum @0 1 0"/>
+          <v:f eqn="sum 0 0 @1"/>
+          <v:f eqn="prod @2 1 2"/>
+          <v:f eqn="prod @3 21600 pixelWidth"/>
+          <v:f eqn="prod @3 21600 pixelHeight"/>
+          <v:f eqn="sum @0 0 1"/>
+          <v:f eqn="prod @6 1 2"/>
+          <v:f eqn="prod @7 21600 pixelWidth"/>
+          <v:f eqn="sum @8 21600 0"/>
+          <v:f eqn="prod @7 21600 pixelHeight"/>
+          <v:f eqn="sum @10 21600 0"/>
+        </v:formulas>
+        <v:path o:extrusionok="f" gradientshapeok="t" o:connecttype="rect"/>
+        <o:lock v:ext="edit" aspectratio="t"/>
+      </v:shapetype>
+      <v:shape id="_x0000_i1082" type="#_x0000_t75" style="width:216.75pt;height:218.25pt" o:bullet="t">
+        <v:imagedata r:id="rId1" o:title="thSD9LJNSI"/>
+      </v:shape>
+    </w:pict>
+  </w:numPicBullet>
   <w:abstractNum w:abstractNumId="0">
+    <w:nsid w:val="039F1176"/>
+    <w:multiLevelType w:val="hybridMultilevel"/>
+    <w:tmpl w:val="3F5899E2"/>
+    <w:lvl w:ilvl="0" w:tplc="EDE85FD8">
+      <w:start w:val="1"/>
+      <w:numFmt w:val="bullet"/>
+      <w:lvlText w:val=""/>
+      <w:lvlPicBulletId w:val="0"/>
+      <w:lvlJc w:val="left"/>
+      <w:pPr>
+        <w:ind w:left="720" w:hanging="360"/>
+      </w:pPr>
+      <w:rPr>
+        <w:rFonts w:ascii="Symbol" w:hAnsi="Symbol" w:hint="default"/>
+        <w:color w:val="auto"/>
+        <w:sz w:val="28"/>
+        <w:szCs w:val="28"/>
+      </w:rPr>
+    </w:lvl>
+    <w:lvl w:ilvl="1" w:tplc="040C0003">
+      <w:start w:val="1"/>
+      <w:numFmt w:val="bullet"/>
+      <w:lvlText w:val="o"/>
+      <w:lvlJc w:val="left"/>
+      <w:pPr>
+        <w:ind w:left="1440" w:hanging="360"/>
+      </w:pPr>
+      <w:rPr>
+        <w:rFonts w:ascii="Courier New" w:hAnsi="Courier New" w:cs="Courier New" w:hint="default"/>
+      </w:rPr>
+    </w:lvl>
+    <w:lvl w:ilvl="2" w:tplc="040C0005" w:tentative="1">
+      <w:start w:val="1"/>
+      <w:numFmt w:val="bullet"/>
+      <w:lvlText w:val=""/>
+      <w:lvlJc w:val="left"/>
+      <w:pPr>
+        <w:ind w:left="2160" w:hanging="360"/>
+      </w:pPr>
+      <w:rPr>
+        <w:rFonts w:ascii="Wingdings" w:hAnsi="Wingdings" w:hint="default"/>
+      </w:rPr>
+    </w:lvl>
+    <w:lvl w:ilvl="3" w:tplc="040C0001" w:tentative="1">
+      <w:start w:val="1"/>
+      <w:numFmt w:val="bullet"/>
+      <w:lvlText w:val=""/>
+      <w:lvlJc w:val="left"/>
+      <w:pPr>
+        <w:ind w:left="2880" w:hanging="360"/>
+      </w:pPr>
+      <w:rPr>
+        <w:rFonts w:ascii="Symbol" w:hAnsi="Symbol" w:hint="default"/>
+      </w:rPr>
+    </w:lvl>
+    <w:lvl w:ilvl="4" w:tplc="040C0003" w:tentative="1">
+      <w:start w:val="1"/>
+      <w:numFmt w:val="bullet"/>
+      <w:lvlText w:val="o"/>
+      <w:lvlJc w:val="left"/>
+      <w:pPr>
+        <w:ind w:left="3600" w:hanging="360"/>
+      </w:pPr>
+      <w:rPr>
+        <w:rFonts w:ascii="Courier New" w:hAnsi="Courier New" w:cs="Courier New" w:hint="default"/>
+      </w:rPr>
+    </w:lvl>
+    <w:lvl w:ilvl="5" w:tplc="040C0005" w:tentative="1">
+      <w:start w:val="1"/>
+      <w:numFmt w:val="bullet"/>
+      <w:lvlText w:val=""/>
+      <w:lvlJc w:val="left"/>
+      <w:pPr>
+        <w:ind w:left="4320" w:hanging="360"/>
+      </w:pPr>
+      <w:rPr>
+        <w:rFonts w:ascii="Wingdings" w:hAnsi="Wingdings" w:hint="default"/>
+      </w:rPr>
+    </w:lvl>
+    <w:lvl w:ilvl="6" w:tplc="040C0001" w:tentative="1">
+      <w:start w:val="1"/>
+      <w:numFmt w:val="bullet"/>
+      <w:lvlText w:val=""/>
+      <w:lvlJc w:val="left"/>
+      <w:pPr>
+        <w:ind w:left="5040" w:hanging="360"/>
+      </w:pPr>
+      <w:rPr>
+        <w:rFonts w:ascii="Symbol" w:hAnsi="Symbol" w:hint="default"/>
+      </w:rPr>
+    </w:lvl>
+    <w:lvl w:ilvl="7" w:tplc="040C0003" w:tentative="1">
+      <w:start w:val="1"/>
+      <w:numFmt w:val="bullet"/>
+      <w:lvlText w:val="o"/>
+      <w:lvlJc w:val="left"/>
+      <w:pPr>
+        <w:ind w:left="5760" w:hanging="360"/>
+      </w:pPr>
+      <w:rPr>
+        <w:rFonts w:ascii="Courier New" w:hAnsi="Courier New" w:cs="Courier New" w:hint="default"/>
+      </w:rPr>
+    </w:lvl>
+    <w:lvl w:ilvl="8" w:tplc="040C0005" w:tentative="1">
+      <w:start w:val="1"/>
+      <w:numFmt w:val="bullet"/>
+      <w:lvlText w:val=""/>
+      <w:lvlJc w:val="left"/>
+      <w:pPr>
+        <w:ind w:left="6480" w:hanging="360"/>
+      </w:pPr>
+      <w:rPr>
+        <w:rFonts w:ascii="Wingdings" w:hAnsi="Wingdings" w:hint="default"/>
+      </w:rPr>
+    </w:lvl>
+  </w:abstractNum>
+  <w:abstractNum w:abstractNumId="1">
     <w:nsid w:val="63B90B5F"/>
     <w:multiLevelType w:val="multilevel"/>
     <w:tmpl w:val="040C0027"/>
@@ -4490,8 +5151,131 @@
       </w:pPr>
     </w:lvl>
   </w:abstractNum>
+  <w:abstractNum w:abstractNumId="2">
+    <w:nsid w:val="77C333D6"/>
+    <w:multiLevelType w:val="hybridMultilevel"/>
+    <w:tmpl w:val="3F5899E2"/>
+    <w:lvl w:ilvl="0" w:tplc="EDE85FD8">
+      <w:start w:val="1"/>
+      <w:numFmt w:val="bullet"/>
+      <w:lvlText w:val=""/>
+      <w:lvlPicBulletId w:val="0"/>
+      <w:lvlJc w:val="left"/>
+      <w:pPr>
+        <w:ind w:left="720" w:hanging="360"/>
+      </w:pPr>
+      <w:rPr>
+        <w:rFonts w:ascii="Symbol" w:hAnsi="Symbol" w:hint="default"/>
+        <w:color w:val="auto"/>
+        <w:sz w:val="28"/>
+        <w:szCs w:val="28"/>
+      </w:rPr>
+    </w:lvl>
+    <w:lvl w:ilvl="1" w:tplc="040C0003" w:tentative="1">
+      <w:start w:val="1"/>
+      <w:numFmt w:val="bullet"/>
+      <w:lvlText w:val="o"/>
+      <w:lvlJc w:val="left"/>
+      <w:pPr>
+        <w:ind w:left="1440" w:hanging="360"/>
+      </w:pPr>
+      <w:rPr>
+        <w:rFonts w:ascii="Courier New" w:hAnsi="Courier New" w:cs="Courier New" w:hint="default"/>
+      </w:rPr>
+    </w:lvl>
+    <w:lvl w:ilvl="2" w:tplc="040C0005" w:tentative="1">
+      <w:start w:val="1"/>
+      <w:numFmt w:val="bullet"/>
+      <w:lvlText w:val=""/>
+      <w:lvlJc w:val="left"/>
+      <w:pPr>
+        <w:ind w:left="2160" w:hanging="360"/>
+      </w:pPr>
+      <w:rPr>
+        <w:rFonts w:ascii="Wingdings" w:hAnsi="Wingdings" w:hint="default"/>
+      </w:rPr>
+    </w:lvl>
+    <w:lvl w:ilvl="3" w:tplc="040C0001" w:tentative="1">
+      <w:start w:val="1"/>
+      <w:numFmt w:val="bullet"/>
+      <w:lvlText w:val=""/>
+      <w:lvlJc w:val="left"/>
+      <w:pPr>
+        <w:ind w:left="2880" w:hanging="360"/>
+      </w:pPr>
+      <w:rPr>
+        <w:rFonts w:ascii="Symbol" w:hAnsi="Symbol" w:hint="default"/>
+      </w:rPr>
+    </w:lvl>
+    <w:lvl w:ilvl="4" w:tplc="040C0003" w:tentative="1">
+      <w:start w:val="1"/>
+      <w:numFmt w:val="bullet"/>
+      <w:lvlText w:val="o"/>
+      <w:lvlJc w:val="left"/>
+      <w:pPr>
+        <w:ind w:left="3600" w:hanging="360"/>
+      </w:pPr>
+      <w:rPr>
+        <w:rFonts w:ascii="Courier New" w:hAnsi="Courier New" w:cs="Courier New" w:hint="default"/>
+      </w:rPr>
+    </w:lvl>
+    <w:lvl w:ilvl="5" w:tplc="040C0005" w:tentative="1">
+      <w:start w:val="1"/>
+      <w:numFmt w:val="bullet"/>
+      <w:lvlText w:val=""/>
+      <w:lvlJc w:val="left"/>
+      <w:pPr>
+        <w:ind w:left="4320" w:hanging="360"/>
+      </w:pPr>
+      <w:rPr>
+        <w:rFonts w:ascii="Wingdings" w:hAnsi="Wingdings" w:hint="default"/>
+      </w:rPr>
+    </w:lvl>
+    <w:lvl w:ilvl="6" w:tplc="040C0001" w:tentative="1">
+      <w:start w:val="1"/>
+      <w:numFmt w:val="bullet"/>
+      <w:lvlText w:val=""/>
+      <w:lvlJc w:val="left"/>
+      <w:pPr>
+        <w:ind w:left="5040" w:hanging="360"/>
+      </w:pPr>
+      <w:rPr>
+        <w:rFonts w:ascii="Symbol" w:hAnsi="Symbol" w:hint="default"/>
+      </w:rPr>
+    </w:lvl>
+    <w:lvl w:ilvl="7" w:tplc="040C0003" w:tentative="1">
+      <w:start w:val="1"/>
+      <w:numFmt w:val="bullet"/>
+      <w:lvlText w:val="o"/>
+      <w:lvlJc w:val="left"/>
+      <w:pPr>
+        <w:ind w:left="5760" w:hanging="360"/>
+      </w:pPr>
+      <w:rPr>
+        <w:rFonts w:ascii="Courier New" w:hAnsi="Courier New" w:cs="Courier New" w:hint="default"/>
+      </w:rPr>
+    </w:lvl>
+    <w:lvl w:ilvl="8" w:tplc="040C0005" w:tentative="1">
+      <w:start w:val="1"/>
+      <w:numFmt w:val="bullet"/>
+      <w:lvlText w:val=""/>
+      <w:lvlJc w:val="left"/>
+      <w:pPr>
+        <w:ind w:left="6480" w:hanging="360"/>
+      </w:pPr>
+      <w:rPr>
+        <w:rFonts w:ascii="Wingdings" w:hAnsi="Wingdings" w:hint="default"/>
+      </w:rPr>
+    </w:lvl>
+  </w:abstractNum>
   <w:num w:numId="1">
+    <w:abstractNumId w:val="1"/>
+  </w:num>
+  <w:num w:numId="2">
     <w:abstractNumId w:val="0"/>
+  </w:num>
+  <w:num w:numId="3">
+    <w:abstractNumId w:val="2"/>
   </w:num>
 </w:numbering>
 </file>
@@ -5274,6 +6058,33 @@
       </w:tblCellMar>
     </w:tblPr>
   </w:style>
+  <w:style w:type="paragraph" w:styleId="Paragraphedeliste">
+    <w:name w:val="List Paragraph"/>
+    <w:basedOn w:val="Normal"/>
+    <w:link w:val="ParagraphedelisteCar"/>
+    <w:uiPriority w:val="34"/>
+    <w:qFormat/>
+    <w:rsid w:val="00B313D8"/>
+    <w:pPr>
+      <w:spacing w:line="240" w:lineRule="auto"/>
+      <w:ind w:left="720"/>
+      <w:contextualSpacing/>
+    </w:pPr>
+    <w:rPr>
+      <w:sz w:val="40"/>
+    </w:rPr>
+  </w:style>
+  <w:style w:type="character" w:customStyle="1" w:styleId="ParagraphedelisteCar">
+    <w:name w:val="Paragraphe de liste Car"/>
+    <w:basedOn w:val="Policepardfaut"/>
+    <w:link w:val="Paragraphedeliste"/>
+    <w:uiPriority w:val="34"/>
+    <w:rsid w:val="00B313D8"/>
+    <w:rPr>
+      <w:rFonts w:ascii="Segoe UI" w:hAnsi="Segoe UI"/>
+      <w:sz w:val="40"/>
+    </w:rPr>
+  </w:style>
 </w:styles>
 </file>
 
@@ -6055,6 +6866,33 @@
       </w:tblCellMar>
     </w:tblPr>
   </w:style>
+  <w:style w:type="paragraph" w:styleId="Paragraphedeliste">
+    <w:name w:val="List Paragraph"/>
+    <w:basedOn w:val="Normal"/>
+    <w:link w:val="ParagraphedelisteCar"/>
+    <w:uiPriority w:val="34"/>
+    <w:qFormat/>
+    <w:rsid w:val="00B313D8"/>
+    <w:pPr>
+      <w:spacing w:line="240" w:lineRule="auto"/>
+      <w:ind w:left="720"/>
+      <w:contextualSpacing/>
+    </w:pPr>
+    <w:rPr>
+      <w:sz w:val="40"/>
+    </w:rPr>
+  </w:style>
+  <w:style w:type="character" w:customStyle="1" w:styleId="ParagraphedelisteCar">
+    <w:name w:val="Paragraphe de liste Car"/>
+    <w:basedOn w:val="Policepardfaut"/>
+    <w:link w:val="Paragraphedeliste"/>
+    <w:uiPriority w:val="34"/>
+    <w:rsid w:val="00B313D8"/>
+    <w:rPr>
+      <w:rFonts w:ascii="Segoe UI" w:hAnsi="Segoe UI"/>
+      <w:sz w:val="40"/>
+    </w:rPr>
+  </w:style>
 </w:styles>
 </file>
 
@@ -6064,12 +6902,33 @@
 
 <file path=word/glossary/fontTable.xml><?xml version="1.0" encoding="utf-8"?>
 <w:fonts xmlns:mc="http://schemas.openxmlformats.org/markup-compatibility/2006" xmlns:r="http://schemas.openxmlformats.org/officeDocument/2006/relationships" xmlns:w="http://schemas.openxmlformats.org/wordprocessingml/2006/main" xmlns:w14="http://schemas.microsoft.com/office/word/2010/wordml" mc:Ignorable="w14">
+  <w:font w:name="Symbol">
+    <w:panose1 w:val="05050102010706020507"/>
+    <w:charset w:val="02"/>
+    <w:family w:val="roman"/>
+    <w:pitch w:val="variable"/>
+    <w:sig w:usb0="00000000" w:usb1="10000000" w:usb2="00000000" w:usb3="00000000" w:csb0="80000000" w:csb1="00000000"/>
+  </w:font>
   <w:font w:name="Times New Roman">
     <w:panose1 w:val="02020603050405020304"/>
     <w:charset w:val="00"/>
     <w:family w:val="roman"/>
     <w:pitch w:val="variable"/>
     <w:sig w:usb0="E0002EFF" w:usb1="C000785B" w:usb2="00000009" w:usb3="00000000" w:csb0="000001FF" w:csb1="00000000"/>
+  </w:font>
+  <w:font w:name="Courier New">
+    <w:panose1 w:val="02070309020205020404"/>
+    <w:charset w:val="00"/>
+    <w:family w:val="modern"/>
+    <w:pitch w:val="fixed"/>
+    <w:sig w:usb0="E0002EFF" w:usb1="C0007843" w:usb2="00000009" w:usb3="00000000" w:csb0="000001FF" w:csb1="00000000"/>
+  </w:font>
+  <w:font w:name="Wingdings">
+    <w:panose1 w:val="05000000000000000000"/>
+    <w:charset w:val="02"/>
+    <w:family w:val="auto"/>
+    <w:pitch w:val="variable"/>
+    <w:sig w:usb0="00000000" w:usb1="10000000" w:usb2="00000000" w:usb3="00000000" w:csb0="80000000" w:csb1="00000000"/>
   </w:font>
   <w:font w:name="Calibri">
     <w:panose1 w:val="020F0502020204030204"/>
@@ -6855,7 +7714,7 @@
 </file>
 
 <file path=customXml/itemProps1.xml><?xml version="1.0" encoding="utf-8"?>
-<ds:datastoreItem xmlns:ds="http://schemas.openxmlformats.org/officeDocument/2006/customXml" ds:itemID="{5FB92532-EBEF-482E-A921-2B1E78863093}">
+<ds:datastoreItem xmlns:ds="http://schemas.openxmlformats.org/officeDocument/2006/customXml" ds:itemID="{8F350C1F-A6A7-440E-A49E-FCE8E5B799C0}">
   <ds:schemaRefs>
     <ds:schemaRef ds:uri="http://schemas.openxmlformats.org/officeDocument/2006/bibliography"/>
   </ds:schemaRefs>

</xml_diff>

<commit_message>
MAJ rapport ajax verif  ajout compte
</commit_message>
<xml_diff>
--- a/PROJET STAGE/Rapport de stage/Dossier de projet.docx
+++ b/PROJET STAGE/Rapport de stage/Dossier de projet.docx
@@ -3719,7 +3719,6 @@
           <w:b/>
         </w:rPr>
       </w:pPr>
-      <w:bookmarkStart w:id="0" w:name="_GoBack"/>
       <w:r>
         <w:rPr>
           <w:b/>
@@ -3782,7 +3781,6 @@
           </wp:anchor>
         </w:drawing>
       </w:r>
-      <w:bookmarkEnd w:id="0"/>
     </w:p>
     <w:p>
       <w:pPr>
@@ -3968,15 +3966,203 @@
     </w:p>
     <w:p>
       <w:pPr>
+        <w:jc w:val="left"/>
         <w:rPr>
           <w:b/>
         </w:rPr>
       </w:pPr>
+      <w:r>
+        <w:rPr>
+          <w:b/>
+        </w:rPr>
+        <w:br w:type="page"/>
+      </w:r>
+    </w:p>
+    <w:p>
+      <w:pPr>
+        <w:rPr>
+          <w:b/>
+        </w:rPr>
+      </w:pPr>
+    </w:p>
+    <w:p>
+      <w:pPr>
+        <w:pStyle w:val="Titre2"/>
+      </w:pPr>
+      <w:r>
+        <w:t>La structure</w:t>
+      </w:r>
+    </w:p>
+    <w:p>
+      <w:r>
+        <w:t xml:space="preserve">Pour le projet, j’ai utilisé une architecture </w:t>
+      </w:r>
+      <w:r>
+        <w:rPr>
+          <w:b/>
+        </w:rPr>
+        <w:t>MVC (Model View Controller)</w:t>
+      </w:r>
+      <w:r>
+        <w:t>. Il permet dans un premier temps de bien organiser son code. Elle est divisée en trois parties :</w:t>
+      </w:r>
+    </w:p>
+    <w:p>
+      <w:pPr>
+        <w:pStyle w:val="Paragraphedeliste"/>
+        <w:numPr>
+          <w:ilvl w:val="0"/>
+          <w:numId w:val="4"/>
+        </w:numPr>
+      </w:pPr>
+      <w:r>
+        <w:t xml:space="preserve"> </w:t>
+      </w:r>
+      <w:r>
+        <w:rPr>
+          <w:b/>
+          <w:sz w:val="24"/>
+          <w:szCs w:val="24"/>
+        </w:rPr>
+        <w:t>Model :</w:t>
+      </w:r>
+      <w:r>
+        <w:rPr>
+          <w:sz w:val="24"/>
+          <w:szCs w:val="24"/>
+        </w:rPr>
+        <w:t xml:space="preserve"> Cette partie gère les données du site, elle a pour rôle de récupérer les informations en base de données. Il contient les données et la logique en rapport avec les données.</w:t>
+      </w:r>
+    </w:p>
+    <w:p>
+      <w:pPr>
+        <w:pStyle w:val="Paragraphedeliste"/>
+      </w:pPr>
+    </w:p>
+    <w:p>
+      <w:pPr>
+        <w:pStyle w:val="Paragraphedeliste"/>
+        <w:numPr>
+          <w:ilvl w:val="0"/>
+          <w:numId w:val="4"/>
+        </w:numPr>
+      </w:pPr>
+      <w:proofErr w:type="spellStart"/>
+      <w:r>
+        <w:rPr>
+          <w:b/>
+          <w:sz w:val="24"/>
+          <w:szCs w:val="24"/>
+        </w:rPr>
+        <w:t>View</w:t>
+      </w:r>
+      <w:proofErr w:type="spellEnd"/>
+      <w:r>
+        <w:rPr>
+          <w:b/>
+          <w:sz w:val="24"/>
+          <w:szCs w:val="24"/>
+        </w:rPr>
+        <w:t> :</w:t>
+      </w:r>
+      <w:r>
+        <w:rPr>
+          <w:sz w:val="24"/>
+          <w:szCs w:val="24"/>
+        </w:rPr>
+        <w:t xml:space="preserve"> Elle a pour rôle l’affichage, contient la p</w:t>
+      </w:r>
+      <w:r>
+        <w:rPr>
+          <w:sz w:val="24"/>
+          <w:szCs w:val="24"/>
+        </w:rPr>
+        <w:t>artie visible</w:t>
+      </w:r>
+      <w:r>
+        <w:rPr>
+          <w:sz w:val="24"/>
+          <w:szCs w:val="24"/>
+        </w:rPr>
+        <w:t xml:space="preserve"> de l’interface graphique.</w:t>
+      </w:r>
+    </w:p>
+    <w:p/>
+    <w:p>
+      <w:pPr>
+        <w:pStyle w:val="Paragraphedeliste"/>
+        <w:numPr>
+          <w:ilvl w:val="0"/>
+          <w:numId w:val="4"/>
+        </w:numPr>
+      </w:pPr>
+      <w:r>
+        <w:rPr>
+          <w:b/>
+          <w:sz w:val="24"/>
+          <w:szCs w:val="24"/>
+        </w:rPr>
+        <w:t>Controller</w:t>
+      </w:r>
+      <w:r>
+        <w:rPr>
+          <w:sz w:val="24"/>
+          <w:szCs w:val="24"/>
+        </w:rPr>
+        <w:t> </w:t>
+      </w:r>
+      <w:r>
+        <w:rPr>
+          <w:b/>
+          <w:sz w:val="24"/>
+          <w:szCs w:val="24"/>
+        </w:rPr>
+        <w:t>:</w:t>
+      </w:r>
+      <w:r>
+        <w:rPr>
+          <w:sz w:val="24"/>
+          <w:szCs w:val="24"/>
+        </w:rPr>
+        <w:t xml:space="preserve"> Il joue le rôle d’intermédiaire entre le </w:t>
+      </w:r>
+      <w:r>
+        <w:rPr>
+          <w:b/>
+          <w:sz w:val="24"/>
+          <w:szCs w:val="24"/>
+        </w:rPr>
+        <w:t>Model</w:t>
+      </w:r>
+      <w:r>
+        <w:rPr>
+          <w:sz w:val="24"/>
+          <w:szCs w:val="24"/>
+        </w:rPr>
+        <w:t xml:space="preserve"> et la </w:t>
+      </w:r>
+      <w:r>
+        <w:rPr>
+          <w:b/>
+          <w:sz w:val="24"/>
+          <w:szCs w:val="24"/>
+        </w:rPr>
+        <w:t>View</w:t>
+      </w:r>
+      <w:r>
+        <w:rPr>
+          <w:sz w:val="24"/>
+          <w:szCs w:val="24"/>
+        </w:rPr>
+        <w:t>. Il traite les actions de l’utilisateur, modifie les données du modèle et de la vue.</w:t>
+      </w:r>
     </w:p>
     <w:p>
       <w:pPr>
         <w:ind w:left="360"/>
       </w:pPr>
+      <w:bookmarkStart w:id="0" w:name="_GoBack"/>
+      <w:bookmarkEnd w:id="0"/>
     </w:p>
     <w:sectPr>
       <w:headerReference w:type="default" r:id="rId21"/>
@@ -4117,7 +4303,7 @@
                               <w:sz w:val="32"/>
                               <w:szCs w:val="32"/>
                             </w:rPr>
-                            <w:t>13</w:t>
+                            <w:t>14</w:t>
                           </w:r>
                           <w:r>
                             <w:rPr>
@@ -4165,7 +4351,7 @@
                               <w:sz w:val="32"/>
                               <w:szCs w:val="32"/>
                             </w:rPr>
-                            <w:t>13</w:t>
+                            <w:t>14</w:t>
                           </w:r>
                           <w:r>
                             <w:rPr>
@@ -4244,7 +4430,7 @@
                         <w:sz w:val="32"/>
                         <w:szCs w:val="32"/>
                       </w:rPr>
-                      <w:t>13</w:t>
+                      <w:t>14</w:t>
                     </w:r>
                     <w:r>
                       <w:rPr>
@@ -4292,7 +4478,7 @@
                         <w:sz w:val="32"/>
                         <w:szCs w:val="32"/>
                       </w:rPr>
-                      <w:t>13</w:t>
+                      <w:t>14</w:t>
                     </w:r>
                     <w:r>
                       <w:rPr>
@@ -4934,7 +5120,7 @@
         <v:path o:extrusionok="f" gradientshapeok="t" o:connecttype="rect"/>
         <o:lock v:ext="edit" aspectratio="t"/>
       </v:shapetype>
-      <v:shape id="_x0000_i1082" type="#_x0000_t75" style="width:216.75pt;height:218.25pt" o:bullet="t">
+      <v:shape id="_x0000_i1092" type="#_x0000_t75" style="width:216.75pt;height:218.25pt" o:bullet="t">
         <v:imagedata r:id="rId1" o:title="thSD9LJNSI"/>
       </v:shape>
     </w:pict>
@@ -5057,104 +5243,9 @@
     </w:lvl>
   </w:abstractNum>
   <w:abstractNum w:abstractNumId="1">
-    <w:nsid w:val="63B90B5F"/>
-    <w:multiLevelType w:val="multilevel"/>
-    <w:tmpl w:val="040C0027"/>
-    <w:lvl w:ilvl="0">
-      <w:start w:val="1"/>
-      <w:numFmt w:val="upperRoman"/>
-      <w:pStyle w:val="Titre1"/>
-      <w:lvlText w:val="%1."/>
-      <w:lvlJc w:val="left"/>
-      <w:pPr>
-        <w:ind w:left="0" w:firstLine="0"/>
-      </w:pPr>
-    </w:lvl>
-    <w:lvl w:ilvl="1">
-      <w:start w:val="1"/>
-      <w:numFmt w:val="upperLetter"/>
-      <w:pStyle w:val="Titre2"/>
-      <w:lvlText w:val="%2."/>
-      <w:lvlJc w:val="left"/>
-      <w:pPr>
-        <w:ind w:left="720" w:firstLine="0"/>
-      </w:pPr>
-    </w:lvl>
-    <w:lvl w:ilvl="2">
-      <w:start w:val="1"/>
-      <w:numFmt w:val="decimal"/>
-      <w:pStyle w:val="Titre3"/>
-      <w:lvlText w:val="%3."/>
-      <w:lvlJc w:val="left"/>
-      <w:pPr>
-        <w:ind w:left="1440" w:firstLine="0"/>
-      </w:pPr>
-    </w:lvl>
-    <w:lvl w:ilvl="3">
-      <w:start w:val="1"/>
-      <w:numFmt w:val="lowerLetter"/>
-      <w:pStyle w:val="Titre4"/>
-      <w:lvlText w:val="%4)"/>
-      <w:lvlJc w:val="left"/>
-      <w:pPr>
-        <w:ind w:left="2160" w:firstLine="0"/>
-      </w:pPr>
-    </w:lvl>
-    <w:lvl w:ilvl="4">
-      <w:start w:val="1"/>
-      <w:numFmt w:val="decimal"/>
-      <w:pStyle w:val="Titre5"/>
-      <w:lvlText w:val="(%5)"/>
-      <w:lvlJc w:val="left"/>
-      <w:pPr>
-        <w:ind w:left="2880" w:firstLine="0"/>
-      </w:pPr>
-    </w:lvl>
-    <w:lvl w:ilvl="5">
-      <w:start w:val="1"/>
-      <w:numFmt w:val="lowerLetter"/>
-      <w:pStyle w:val="Titre6"/>
-      <w:lvlText w:val="(%6)"/>
-      <w:lvlJc w:val="left"/>
-      <w:pPr>
-        <w:ind w:left="3600" w:firstLine="0"/>
-      </w:pPr>
-    </w:lvl>
-    <w:lvl w:ilvl="6">
-      <w:start w:val="1"/>
-      <w:numFmt w:val="lowerRoman"/>
-      <w:pStyle w:val="Titre7"/>
-      <w:lvlText w:val="(%7)"/>
-      <w:lvlJc w:val="left"/>
-      <w:pPr>
-        <w:ind w:left="4320" w:firstLine="0"/>
-      </w:pPr>
-    </w:lvl>
-    <w:lvl w:ilvl="7">
-      <w:start w:val="1"/>
-      <w:numFmt w:val="lowerLetter"/>
-      <w:pStyle w:val="Titre8"/>
-      <w:lvlText w:val="(%8)"/>
-      <w:lvlJc w:val="left"/>
-      <w:pPr>
-        <w:ind w:left="5040" w:firstLine="0"/>
-      </w:pPr>
-    </w:lvl>
-    <w:lvl w:ilvl="8">
-      <w:start w:val="1"/>
-      <w:numFmt w:val="lowerRoman"/>
-      <w:pStyle w:val="Titre9"/>
-      <w:lvlText w:val="(%9)"/>
-      <w:lvlJc w:val="left"/>
-      <w:pPr>
-        <w:ind w:left="5760" w:firstLine="0"/>
-      </w:pPr>
-    </w:lvl>
-  </w:abstractNum>
-  <w:abstractNum w:abstractNumId="2">
-    <w:nsid w:val="77C333D6"/>
+    <w:nsid w:val="40A64F5A"/>
     <w:multiLevelType w:val="hybridMultilevel"/>
-    <w:tmpl w:val="3F5899E2"/>
+    <w:tmpl w:val="FD22908A"/>
     <w:lvl w:ilvl="0" w:tplc="EDE85FD8">
       <w:start w:val="1"/>
       <w:numFmt w:val="bullet"/>
@@ -5268,14 +5359,229 @@
       </w:rPr>
     </w:lvl>
   </w:abstractNum>
+  <w:abstractNum w:abstractNumId="2">
+    <w:nsid w:val="63B90B5F"/>
+    <w:multiLevelType w:val="multilevel"/>
+    <w:tmpl w:val="040C0027"/>
+    <w:lvl w:ilvl="0">
+      <w:start w:val="1"/>
+      <w:numFmt w:val="upperRoman"/>
+      <w:pStyle w:val="Titre1"/>
+      <w:lvlText w:val="%1."/>
+      <w:lvlJc w:val="left"/>
+      <w:pPr>
+        <w:ind w:left="0" w:firstLine="0"/>
+      </w:pPr>
+    </w:lvl>
+    <w:lvl w:ilvl="1">
+      <w:start w:val="1"/>
+      <w:numFmt w:val="upperLetter"/>
+      <w:pStyle w:val="Titre2"/>
+      <w:lvlText w:val="%2."/>
+      <w:lvlJc w:val="left"/>
+      <w:pPr>
+        <w:ind w:left="720" w:firstLine="0"/>
+      </w:pPr>
+    </w:lvl>
+    <w:lvl w:ilvl="2">
+      <w:start w:val="1"/>
+      <w:numFmt w:val="decimal"/>
+      <w:pStyle w:val="Titre3"/>
+      <w:lvlText w:val="%3."/>
+      <w:lvlJc w:val="left"/>
+      <w:pPr>
+        <w:ind w:left="1440" w:firstLine="0"/>
+      </w:pPr>
+    </w:lvl>
+    <w:lvl w:ilvl="3">
+      <w:start w:val="1"/>
+      <w:numFmt w:val="lowerLetter"/>
+      <w:pStyle w:val="Titre4"/>
+      <w:lvlText w:val="%4)"/>
+      <w:lvlJc w:val="left"/>
+      <w:pPr>
+        <w:ind w:left="2160" w:firstLine="0"/>
+      </w:pPr>
+    </w:lvl>
+    <w:lvl w:ilvl="4">
+      <w:start w:val="1"/>
+      <w:numFmt w:val="decimal"/>
+      <w:pStyle w:val="Titre5"/>
+      <w:lvlText w:val="(%5)"/>
+      <w:lvlJc w:val="left"/>
+      <w:pPr>
+        <w:ind w:left="2880" w:firstLine="0"/>
+      </w:pPr>
+    </w:lvl>
+    <w:lvl w:ilvl="5">
+      <w:start w:val="1"/>
+      <w:numFmt w:val="lowerLetter"/>
+      <w:pStyle w:val="Titre6"/>
+      <w:lvlText w:val="(%6)"/>
+      <w:lvlJc w:val="left"/>
+      <w:pPr>
+        <w:ind w:left="3600" w:firstLine="0"/>
+      </w:pPr>
+    </w:lvl>
+    <w:lvl w:ilvl="6">
+      <w:start w:val="1"/>
+      <w:numFmt w:val="lowerRoman"/>
+      <w:pStyle w:val="Titre7"/>
+      <w:lvlText w:val="(%7)"/>
+      <w:lvlJc w:val="left"/>
+      <w:pPr>
+        <w:ind w:left="4320" w:firstLine="0"/>
+      </w:pPr>
+    </w:lvl>
+    <w:lvl w:ilvl="7">
+      <w:start w:val="1"/>
+      <w:numFmt w:val="lowerLetter"/>
+      <w:pStyle w:val="Titre8"/>
+      <w:lvlText w:val="(%8)"/>
+      <w:lvlJc w:val="left"/>
+      <w:pPr>
+        <w:ind w:left="5040" w:firstLine="0"/>
+      </w:pPr>
+    </w:lvl>
+    <w:lvl w:ilvl="8">
+      <w:start w:val="1"/>
+      <w:numFmt w:val="lowerRoman"/>
+      <w:pStyle w:val="Titre9"/>
+      <w:lvlText w:val="(%9)"/>
+      <w:lvlJc w:val="left"/>
+      <w:pPr>
+        <w:ind w:left="5760" w:firstLine="0"/>
+      </w:pPr>
+    </w:lvl>
+  </w:abstractNum>
+  <w:abstractNum w:abstractNumId="3">
+    <w:nsid w:val="77C333D6"/>
+    <w:multiLevelType w:val="hybridMultilevel"/>
+    <w:tmpl w:val="3F5899E2"/>
+    <w:lvl w:ilvl="0" w:tplc="EDE85FD8">
+      <w:start w:val="1"/>
+      <w:numFmt w:val="bullet"/>
+      <w:lvlText w:val=""/>
+      <w:lvlPicBulletId w:val="0"/>
+      <w:lvlJc w:val="left"/>
+      <w:pPr>
+        <w:ind w:left="720" w:hanging="360"/>
+      </w:pPr>
+      <w:rPr>
+        <w:rFonts w:ascii="Symbol" w:hAnsi="Symbol" w:hint="default"/>
+        <w:color w:val="auto"/>
+        <w:sz w:val="28"/>
+        <w:szCs w:val="28"/>
+      </w:rPr>
+    </w:lvl>
+    <w:lvl w:ilvl="1" w:tplc="040C0003" w:tentative="1">
+      <w:start w:val="1"/>
+      <w:numFmt w:val="bullet"/>
+      <w:lvlText w:val="o"/>
+      <w:lvlJc w:val="left"/>
+      <w:pPr>
+        <w:ind w:left="1440" w:hanging="360"/>
+      </w:pPr>
+      <w:rPr>
+        <w:rFonts w:ascii="Courier New" w:hAnsi="Courier New" w:cs="Courier New" w:hint="default"/>
+      </w:rPr>
+    </w:lvl>
+    <w:lvl w:ilvl="2" w:tplc="040C0005" w:tentative="1">
+      <w:start w:val="1"/>
+      <w:numFmt w:val="bullet"/>
+      <w:lvlText w:val=""/>
+      <w:lvlJc w:val="left"/>
+      <w:pPr>
+        <w:ind w:left="2160" w:hanging="360"/>
+      </w:pPr>
+      <w:rPr>
+        <w:rFonts w:ascii="Wingdings" w:hAnsi="Wingdings" w:hint="default"/>
+      </w:rPr>
+    </w:lvl>
+    <w:lvl w:ilvl="3" w:tplc="040C0001" w:tentative="1">
+      <w:start w:val="1"/>
+      <w:numFmt w:val="bullet"/>
+      <w:lvlText w:val=""/>
+      <w:lvlJc w:val="left"/>
+      <w:pPr>
+        <w:ind w:left="2880" w:hanging="360"/>
+      </w:pPr>
+      <w:rPr>
+        <w:rFonts w:ascii="Symbol" w:hAnsi="Symbol" w:hint="default"/>
+      </w:rPr>
+    </w:lvl>
+    <w:lvl w:ilvl="4" w:tplc="040C0003" w:tentative="1">
+      <w:start w:val="1"/>
+      <w:numFmt w:val="bullet"/>
+      <w:lvlText w:val="o"/>
+      <w:lvlJc w:val="left"/>
+      <w:pPr>
+        <w:ind w:left="3600" w:hanging="360"/>
+      </w:pPr>
+      <w:rPr>
+        <w:rFonts w:ascii="Courier New" w:hAnsi="Courier New" w:cs="Courier New" w:hint="default"/>
+      </w:rPr>
+    </w:lvl>
+    <w:lvl w:ilvl="5" w:tplc="040C0005" w:tentative="1">
+      <w:start w:val="1"/>
+      <w:numFmt w:val="bullet"/>
+      <w:lvlText w:val=""/>
+      <w:lvlJc w:val="left"/>
+      <w:pPr>
+        <w:ind w:left="4320" w:hanging="360"/>
+      </w:pPr>
+      <w:rPr>
+        <w:rFonts w:ascii="Wingdings" w:hAnsi="Wingdings" w:hint="default"/>
+      </w:rPr>
+    </w:lvl>
+    <w:lvl w:ilvl="6" w:tplc="040C0001" w:tentative="1">
+      <w:start w:val="1"/>
+      <w:numFmt w:val="bullet"/>
+      <w:lvlText w:val=""/>
+      <w:lvlJc w:val="left"/>
+      <w:pPr>
+        <w:ind w:left="5040" w:hanging="360"/>
+      </w:pPr>
+      <w:rPr>
+        <w:rFonts w:ascii="Symbol" w:hAnsi="Symbol" w:hint="default"/>
+      </w:rPr>
+    </w:lvl>
+    <w:lvl w:ilvl="7" w:tplc="040C0003" w:tentative="1">
+      <w:start w:val="1"/>
+      <w:numFmt w:val="bullet"/>
+      <w:lvlText w:val="o"/>
+      <w:lvlJc w:val="left"/>
+      <w:pPr>
+        <w:ind w:left="5760" w:hanging="360"/>
+      </w:pPr>
+      <w:rPr>
+        <w:rFonts w:ascii="Courier New" w:hAnsi="Courier New" w:cs="Courier New" w:hint="default"/>
+      </w:rPr>
+    </w:lvl>
+    <w:lvl w:ilvl="8" w:tplc="040C0005" w:tentative="1">
+      <w:start w:val="1"/>
+      <w:numFmt w:val="bullet"/>
+      <w:lvlText w:val=""/>
+      <w:lvlJc w:val="left"/>
+      <w:pPr>
+        <w:ind w:left="6480" w:hanging="360"/>
+      </w:pPr>
+      <w:rPr>
+        <w:rFonts w:ascii="Wingdings" w:hAnsi="Wingdings" w:hint="default"/>
+      </w:rPr>
+    </w:lvl>
+  </w:abstractNum>
   <w:num w:numId="1">
-    <w:abstractNumId w:val="1"/>
+    <w:abstractNumId w:val="2"/>
   </w:num>
   <w:num w:numId="2">
     <w:abstractNumId w:val="0"/>
   </w:num>
   <w:num w:numId="3">
-    <w:abstractNumId w:val="2"/>
+    <w:abstractNumId w:val="3"/>
+  </w:num>
+  <w:num w:numId="4">
+    <w:abstractNumId w:val="1"/>
   </w:num>
 </w:numbering>
 </file>
@@ -7714,7 +8020,7 @@
 </file>
 
 <file path=customXml/itemProps1.xml><?xml version="1.0" encoding="utf-8"?>
-<ds:datastoreItem xmlns:ds="http://schemas.openxmlformats.org/officeDocument/2006/customXml" ds:itemID="{8F350C1F-A6A7-440E-A49E-FCE8E5B799C0}">
+<ds:datastoreItem xmlns:ds="http://schemas.openxmlformats.org/officeDocument/2006/customXml" ds:itemID="{2EA0FFB2-A7BC-4DC0-AED0-9EC2C46729C3}">
   <ds:schemaRefs>
     <ds:schemaRef ds:uri="http://schemas.openxmlformats.org/officeDocument/2006/bibliography"/>
   </ds:schemaRefs>

</xml_diff>

<commit_message>
MAJ pour rapport dossier
</commit_message>
<xml_diff>
--- a/PROJET STAGE/Rapport de stage/Dossier de projet.docx
+++ b/PROJET STAGE/Rapport de stage/Dossier de projet.docx
@@ -605,60 +605,22 @@
     <w:p/>
     <w:p>
       <w:r>
-        <w:t xml:space="preserve">Dans le cadre de ma formation </w:t>
-      </w:r>
-      <w:r>
-        <w:t xml:space="preserve">de développeur web et web mobile au centre </w:t>
-      </w:r>
-      <w:proofErr w:type="spellStart"/>
-      <w:r>
-        <w:t>Afpa</w:t>
-      </w:r>
-      <w:proofErr w:type="spellEnd"/>
-      <w:r>
-        <w:t xml:space="preserve"> de Dunkerque, j’ai effectué mon stage au sein de l’association « Ferme d’animations éducatives des rives de l’Aa » de Gravelines. Ce stage s’est déroulé sur une période de 12 semaines, du 25 mai 2020 au 14 aout 2020.</w:t>
-      </w:r>
-      <w:r>
-        <w:t xml:space="preserve"> Durant cette période j’ai eu l’opportunité de mettre en application ce que j’ai acquis lors de </w:t>
-      </w:r>
-      <w:r>
-        <w:t xml:space="preserve">la formation mais aussi d’apprendre de nouvelles techniques. Mon travail </w:t>
-      </w:r>
-      <w:r>
-        <w:t>a été essentiellement fait à distance, en télétravail, ce qui est quelque chose de nouveau pour moi. Pendant cette période, j’ai eu l’occasion de pouvoir concevoir une application web de comptabilité pour faciliter cet aspect pour l’association.</w:t>
-      </w:r>
-    </w:p>
-    <w:p>
-      <w:pPr>
-        <w:rPr>
-          <w:rFonts w:cs="Segoe UI"/>
-        </w:rPr>
-      </w:pPr>
-    </w:p>
-    <w:p>
-      <w:r>
-        <w:t>Dans un premier temps, j’ai effectué des recherches en téléchargeant des logiciels de comptabilité gratuits ou en version d’essai</w:t>
-      </w:r>
-      <w:r>
-        <w:t xml:space="preserve"> pour avoir une idée plus précise pour la conception du projet. Après cela et une discussion avec mon tuteur concernant les éléments qu’il voudrait ajouter, modifier ou supprimer, j’ai écrit le cahier des charges. L’application permettra de faire une comptabilité simplifier pour l’association, ce qui permettra au </w:t>
-      </w:r>
-      <w:r>
-        <w:t xml:space="preserve">trésorier de gagner du temps et d’avoir une gestion plus facile. Il y aura aussi un accès pour la secrétaire, qui permettra de pouvoir gérer les listes de bénévoles ou d’enfants, de pouvoir imprimer ou exporter les listes, le bilan … Un accès de l’application à la page de connexion de la banque ma aussi été demandé. </w:t>
-      </w:r>
-      <w:r>
-        <w:t>J’ai donc mis en place une application permettant de gérer la comptabilité de l’asso</w:t>
-      </w:r>
-      <w:r>
-        <w:t>ciation avec un accès sur les écritures comptable, mais aussi la possibilité de ajouter, modifier ou supprimer des comptes dans le plan comptable ou encore la gestion des fournisseurs. Pour les listes de bénévole ou celle des enfants, il est aussi possible d’ajouter, modifier ou supprimer.</w:t>
-      </w:r>
-      <w:r>
-        <w:t xml:space="preserve"> </w:t>
-      </w:r>
-      <w:r>
-        <w:t>J’ai vraiment pris plaisir à réaliser ce projet qui m’a permis de travailler dans des conditions réelles mais aussi le fait de concevoir un projet qui sera utilisé régulièrement par l’association m’apporte une satisfaction supplémentaire.</w:t>
-      </w:r>
-      <w:r>
-        <w:t xml:space="preserve"> </w:t>
+        <w:t>Dans le cadre de ma formation de développeur web et web mobile au centre AFPA de Dunkerque, j’ai effectué mon stage au sein de l’association « Ferme d’animations éducatives des rives de l’Aa » de Gravelines. Ce stage s’est déroulé sur une période de 12 semaines, du 25 mai 2020 au 14 août 2020. Durant cette période, j’ai eu l’opportunité de mettre en application ce que j’ai acquis lors de la formation, mais aussi d’apprendre de nouvelles techniques. Mon travail a été essentiellement fait à distance, en télétravail, ce qui est quelque chose de nouveau pour moi. Pendant cette période, j’ai eu l’occasion de pouvoir concevoir une application web de comptabilité pour faciliter cet aspect pour l’association.</w:t>
+      </w:r>
+    </w:p>
+    <w:p>
+      <w:r>
+        <w:t>Dans un premier temps, j’ai effectué des recherches en téléchargeant des logiciels de comptabilité gratuits ou en version d’essai pour avoir une idée plus précise pour la conception du projet. Après cela et une discussion avec mon tuteur concernant les éléments qu’il voudrait ajouter, modifier ou supprimer, j’ai écrit le cahier des charges. L’application permettra de faire une comptabilité simplifiée pour l’association, ce qui permettra au trésorier de gagner du temps et d’avoir une gestion plus facile. Il y aura aussi un accès pour la secrétaire, qui permettra de pouvoir gérer les listes de bénévoles ou d’enfants, de pouvoir imprimer ou exporter les listes, le bilan… Un accès de l’application à la page de connexion de la banque m’a aussi été demandé. </w:t>
+      </w:r>
+    </w:p>
+    <w:p>
+      <w:r>
+        <w:t>J’ai mis en place une application permettant de gérer la comptabilité de l’association avec un accès sur les écritures comptables, mais aussi la possibilité d’ajouter, modifier ou supprimer des comptes dans le plan comptable ou encore la gestion des fournisseurs, des événements… Pour les listes de bénévoles ou celle des enfants, il est aussi possible d’ajouter, modifier ou supprimer. </w:t>
+      </w:r>
+    </w:p>
+    <w:p>
+      <w:r>
+        <w:t>J’ai vraiment pris plaisir à réaliser ce projet qui m’a permis de travailler dans des conditions réelles, mais aussi le fait de concevoir un projet qui sera utilisé régulièrement par l’association m’apporte une satisfaction supplémentaire.</w:t>
       </w:r>
       <w:r>
         <w:br w:type="page"/>
@@ -691,58 +653,50 @@
         <w:t>Remerciements</w:t>
       </w:r>
     </w:p>
-    <w:p/>
     <w:p>
       <w:pPr>
         <w:rPr>
           <w:rFonts w:cs="Segoe UI"/>
         </w:rPr>
       </w:pPr>
-      <w:r>
+    </w:p>
+    <w:p>
+      <w:pPr>
         <w:rPr>
           <w:rFonts w:cs="Segoe UI"/>
         </w:rPr>
-        <w:t>Je tenais à remercier toutes les personnes qui ont contribué à ce stage mais aussi l’équipe de l’</w:t>
-      </w:r>
-      <w:proofErr w:type="spellStart"/>
+      </w:pPr>
       <w:r>
         <w:rPr>
           <w:rFonts w:cs="Segoe UI"/>
         </w:rPr>
-        <w:t>Afpa</w:t>
-      </w:r>
-      <w:proofErr w:type="spellEnd"/>
-      <w:r>
+        <w:t>Je tenais à remercier toutes les personnes qui ont contribué à ce stage, mais aussi l’équipe de l’AFPA de Dunkerque pour cette formation enrichissante.</w:t>
+      </w:r>
+    </w:p>
+    <w:p>
+      <w:pPr>
         <w:rPr>
           <w:rFonts w:cs="Segoe UI"/>
         </w:rPr>
-        <w:t xml:space="preserve"> de dunkerque pour cette formation enrichissante.</w:t>
-      </w:r>
-    </w:p>
-    <w:p>
-      <w:pPr>
+      </w:pPr>
+      <w:r>
         <w:rPr>
           <w:rFonts w:cs="Segoe UI"/>
         </w:rPr>
-      </w:pPr>
-      <w:r>
+        <w:t>Pour commencer, merci à ma formatrice Mme Martine Poix pour la formation développeur web et web mobile. Pour tous ses conseils durant ma période de formation, mais aussi pour l’aide qu’elle a pu me fournir durant mon stage.</w:t>
+      </w:r>
+    </w:p>
+    <w:p>
+      <w:pPr>
         <w:rPr>
           <w:rFonts w:cs="Segoe UI"/>
         </w:rPr>
-        <w:t>Pour commencer, merci à ma formatrice Mme Martine Poix pour la formation développeur web et web mobile. Pour tous ses conseils durant ma période de formation mais aussi pour l’aide qu’elle a pu me fournir durant mon stage.</w:t>
-      </w:r>
-    </w:p>
-    <w:p>
-      <w:pPr>
+      </w:pPr>
+      <w:r>
         <w:rPr>
           <w:rFonts w:cs="Segoe UI"/>
         </w:rPr>
-      </w:pPr>
-      <w:r>
-        <w:rPr>
-          <w:rFonts w:cs="Segoe UI"/>
-        </w:rPr>
-        <w:t>Mr Gilles Domain, mon maitre de stage pour m’avoir accueilli durant ses 12 semaines de stage en entreprise et de m’avoir fait confiance, ce qui m’a permis de m’accomplir totalement dans mes missions.</w:t>
+        <w:t>Mr Gilles Domain, mon maître de stage, pour m’avoir fait confiance durant ses 12 semaines de stage en entreprise, ce qui m’a permis de m’accomplir totalement dans mes missions.</w:t>
       </w:r>
     </w:p>
     <w:p>
@@ -1168,7 +1122,7 @@
     </w:p>
     <w:p>
       <w:r>
-        <w:t>La Ferme d’animations m’a confié la réalisation d’une application de comptabilité pour simplifier le travail du trésorier mais aussi pour faciliter l’accès à certaines informations concernant l’association comme les listes de bénévoles ou des enfants par exemple.</w:t>
+        <w:t>La Ferme d’animations m’a confié la réalisation d’une application de comptabilité pour simplifier le travail du trésorier, mais aussi pour faciliter l’accès à certaines informations concernant l’association comme les listes de bénévoles ou des enfants comme énoncé plus haut.</w:t>
       </w:r>
     </w:p>
     <w:p>
@@ -1178,35 +1132,31 @@
     </w:p>
     <w:p>
       <w:r>
-        <w:t>Avant la rédaction du cahier des charges, comme dis plus tôt, j’ai d’abord effectué des recherches pour avoir une idée plus précise du projet final. J’ai ensuite rédigé le cahier des charges avec les informations trouvés, ou celle fourni par mon tuteur avec ce qu’il souhaité mettre dans l’application.</w:t>
-      </w:r>
-    </w:p>
-    <w:p>
-      <w:r>
-        <w:t xml:space="preserve">Cette application va être utilisée uniquement localement sur une seule machine mais avec un accès pour plusieurs personnes comme le trésorier, la secrétaire, le président, etc. Pour cela, j’ai conçu une interface de connexion </w:t>
-      </w:r>
-      <w:r>
-        <w:t>qui permettra de pouvoir gérer des droits utilisateurs, mais aussi que aucunes personnes qui n’a pas l’autorisation d’aller sur l’application. Effectivement, l’ordinateur qui est utilisé dans l’association peut passer dans des différentes mains mais aussi le nombre de passages lors des animations dans le bâtiment. Cette connexion permettra donc d’éviter ce genre de soucis.</w:t>
-      </w:r>
-    </w:p>
-    <w:p>
-      <w:r>
-        <w:t>Ensuite, j’ai expliqué, dans mon cahier des charges, comment sera la page d’accueil ou tous les accès grâce au menu. Le menu se compose d’un sous menu gestion avec les différentes listes</w:t>
-      </w:r>
-      <w:r>
-        <w:t xml:space="preserve">, </w:t>
-      </w:r>
-      <w:r>
-        <w:t>un sous menu journaux qui correspond aux journaux comptables (charges, recettes, banque et caisse)</w:t>
-      </w:r>
-      <w:r>
-        <w:t> ,</w:t>
-      </w:r>
-      <w:r>
-        <w:t xml:space="preserve"> un sous menu </w:t>
-      </w:r>
-      <w:r>
-        <w:t>budget avec le budget actuelle et prévisionnel, un sous menu impressions et exporter pour pouvoir imprimer ou exporter les listes, les comptes ou le bilan par exemples. Un sous menu comptes donnera l’accès au lettrage, au plan comptable etc. Et pour finir un sous menu outils avec une calculatrice et un moyen pour stocker des documents importants pour l’association.</w:t>
+        <w:t>Avant la rédaction du cahier des charges, comme dis plus tôt, j’ai d’abord effectué des recherches pour avoir une idée plus précise du projet final. J’ai ensuite rédigé le cahier des charges avec les informations trouvées, ou celle fournie par mon tuteur avec tout ce qu’il souhaité intégrer dans l’application.</w:t>
+      </w:r>
+    </w:p>
+    <w:p>
+      <w:r>
+        <w:t>Cette application va être utilisée uniquement localement sur une seule machine, mais avec un accès pour plusieurs personnes comme le trésorier, la secrétaire, le président, etc. Pour cela, j’ai conçu une interface de connexion qui permettra de pouvoir gérer des droits utilisateurs, mais aussi pour qu’aucune autre personne qui n’a pas l’autorisation d’aller sur l’application puisse y pénétrer. Effectivement, l’ordinateur qui est utilisé dans l’association peut passer dans différentes mains et le nombre de passages lors des animations dans le bâtiment est assez conséquent. Cette connexion permettra donc d’éviter ce genre de soucis.</w:t>
+      </w:r>
+    </w:p>
+    <w:p>
+      <w:r>
+        <w:t>Ensuite, j’ai détaillé comment sera le menu. Il se compose d’</w:t>
+      </w:r>
+      <w:r>
+        <w:t>un sous-menu</w:t>
+      </w:r>
+      <w:r>
+        <w:t> "gestion" avec les différentes listes, un sous-menu "journaux" qui correspond aux journaux comptables (charges, recettes, banque et caisse</w:t>
+      </w:r>
+      <w:proofErr w:type="gramStart"/>
+      <w:r>
+        <w:t>) ,</w:t>
+      </w:r>
+      <w:proofErr w:type="gramEnd"/>
+      <w:r>
+        <w:t xml:space="preserve"> un sous-menu "budget" avec le budget actuelle et prévisionnel, un sous-menu "impressions" et "exporter" pour pouvoir imprimer les listes, les comptes ou exporter le bilan par exemples. Un sous-menu "comptes" donnera l’accès au lettrage, au plan comptable, etc. Et pour finir un sous-menu "outils" avec une calculatrice et un moyen pour stocker des documents importants pour l’association.</w:t>
       </w:r>
     </w:p>
     <w:p>
@@ -1220,6 +1170,7 @@
         <w:pStyle w:val="Titre2"/>
       </w:pPr>
       <w:r>
+        <w:lastRenderedPageBreak/>
         <w:t>Logiciels utilisés</w:t>
       </w:r>
     </w:p>
@@ -1227,8 +1178,11 @@
     <w:p>
       <w:pPr>
         <w:rPr>
-          <w:rFonts w:cs="Segoe UI"/>
-          <w:szCs w:val="24"/>
+          <w:rFonts w:ascii="Segoe-UI" w:hAnsi="Segoe-UI"/>
+          <w:color w:val="64676E"/>
+          <w:sz w:val="26"/>
+          <w:szCs w:val="26"/>
+          <w:shd w:val="clear" w:color="auto" w:fill="FFFFFF"/>
         </w:rPr>
       </w:pPr>
       <w:r>
@@ -1330,23 +1284,14 @@
           <w:rFonts w:cs="Segoe UI"/>
           <w:szCs w:val="24"/>
         </w:rPr>
-        <w:t xml:space="preserve"> C’est une plateforme </w:t>
+        <w:t xml:space="preserve"> </w:t>
       </w:r>
       <w:r>
         <w:rPr>
           <w:rFonts w:cs="Segoe UI"/>
           <w:szCs w:val="24"/>
         </w:rPr>
-        <w:t>de développement qui permet fonctionner localement des scripts PHP. Elle comprend trois serveurs (Apache, Maria DB, MySQL). MySQL Permettra la création de la base de donnés.</w:t>
-      </w:r>
-      <w:r>
-        <w:rPr>
-          <w:rFonts w:cs="Segoe UI"/>
-          <w:noProof/>
-          <w:szCs w:val="24"/>
-          <w:lang w:eastAsia="fr-FR"/>
-        </w:rPr>
-        <w:t xml:space="preserve"> </w:t>
+        <w:t>C’est une plateforme de développement web permettant de faire fonctionner localement des scripts PHP. Elle comprend trois serveurs (Apache, Maria DB, MySQL). MySQL permettra la création de la base de données. </w:t>
       </w:r>
     </w:p>
     <w:p>
@@ -1445,7 +1390,35 @@
           <w:rFonts w:cs="Segoe UI"/>
           <w:szCs w:val="24"/>
         </w:rPr>
-        <w:t xml:space="preserve"> C’est un éditeur de code que j’ai utilisé depuis le début de ma formation beaucoup d’extensions permettent de faciliter le développement.</w:t>
+        <w:t xml:space="preserve"> C’est un éditeur de code que j’ai utilisé depuis le début de ma formation</w:t>
+      </w:r>
+      <w:r>
+        <w:rPr>
+          <w:rFonts w:cs="Segoe UI"/>
+          <w:szCs w:val="24"/>
+        </w:rPr>
+        <w:t>.</w:t>
+      </w:r>
+      <w:r>
+        <w:rPr>
+          <w:rFonts w:cs="Segoe UI"/>
+          <w:szCs w:val="24"/>
+        </w:rPr>
+        <w:t xml:space="preserve"> </w:t>
+      </w:r>
+      <w:r>
+        <w:rPr>
+          <w:rFonts w:cs="Segoe UI"/>
+          <w:szCs w:val="24"/>
+        </w:rPr>
+        <w:t>B</w:t>
+      </w:r>
+      <w:r>
+        <w:rPr>
+          <w:rFonts w:cs="Segoe UI"/>
+          <w:szCs w:val="24"/>
+        </w:rPr>
+        <w:t>eaucoup d’extensions permettent de faciliter le développement.</w:t>
       </w:r>
     </w:p>
     <w:p>
@@ -1554,24 +1527,22 @@
           <w:rFonts w:cs="Segoe UI"/>
           <w:szCs w:val="24"/>
         </w:rPr>
-        <w:t xml:space="preserve"> C’est un logiciel libre de création de diagrammes UML (cas d’utilisation, diagramme des classes).</w:t>
-      </w:r>
-    </w:p>
-    <w:p>
-      <w:pPr>
+        <w:t xml:space="preserve"> C’est un logiciel libre de création de diagrammes UML (cas d’utilisation, diagramme des classes</w:t>
+      </w:r>
+      <w:r>
         <w:rPr>
           <w:rFonts w:cs="Segoe UI"/>
           <w:szCs w:val="24"/>
         </w:rPr>
-      </w:pPr>
-    </w:p>
-    <w:p>
-      <w:pPr>
+        <w:t>…</w:t>
+      </w:r>
+      <w:r>
         <w:rPr>
           <w:rFonts w:cs="Segoe UI"/>
           <w:szCs w:val="24"/>
         </w:rPr>
-      </w:pPr>
+        <w:t>).</w:t>
+      </w:r>
     </w:p>
     <w:p>
       <w:pPr>
@@ -1580,15 +1551,32 @@
           <w:szCs w:val="24"/>
         </w:rPr>
       </w:pPr>
-      <w:r>
+    </w:p>
+    <w:p>
+      <w:pPr>
         <w:rPr>
           <w:rFonts w:cs="Segoe UI"/>
+          <w:szCs w:val="24"/>
+        </w:rPr>
+      </w:pPr>
+    </w:p>
+    <w:p>
+      <w:pPr>
+        <w:rPr>
+          <w:rFonts w:cs="Segoe UI"/>
+          <w:szCs w:val="24"/>
+        </w:rPr>
+      </w:pPr>
+      <w:r>
+        <w:rPr>
+          <w:rFonts w:cs="Segoe UI"/>
+          <w:b/>
           <w:noProof/>
           <w:szCs w:val="24"/>
           <w:lang w:eastAsia="fr-FR"/>
         </w:rPr>
         <w:drawing>
-          <wp:anchor distT="0" distB="0" distL="114300" distR="114300" simplePos="0" relativeHeight="251668480" behindDoc="0" locked="0" layoutInCell="1" allowOverlap="1" wp14:anchorId="4C9559A5" wp14:editId="189CF4FF">
+          <wp:anchor distT="0" distB="0" distL="114300" distR="114300" simplePos="0" relativeHeight="251668480" behindDoc="0" locked="0" layoutInCell="1" allowOverlap="1" wp14:anchorId="314D4BAF" wp14:editId="7D5D485F">
             <wp:simplePos x="0" y="0"/>
             <wp:positionH relativeFrom="column">
               <wp:posOffset>4930775</wp:posOffset>
@@ -1652,6 +1640,7 @@
       <w:r>
         <w:rPr>
           <w:rFonts w:cs="Segoe UI"/>
+          <w:b/>
           <w:szCs w:val="24"/>
         </w:rPr>
         <w:t>JMerise</w:t>
@@ -1660,9 +1649,45 @@
       <w:r>
         <w:rPr>
           <w:rFonts w:cs="Segoe UI"/>
-          <w:szCs w:val="24"/>
-        </w:rPr>
-        <w:t> : C’est un logiciel dédié à la modélisation des modèles conceptuels de donnée pour Merise.</w:t>
+          <w:b/>
+          <w:szCs w:val="24"/>
+        </w:rPr>
+        <w:t> :</w:t>
+      </w:r>
+      <w:r>
+        <w:rPr>
+          <w:rFonts w:cs="Segoe UI"/>
+          <w:szCs w:val="24"/>
+        </w:rPr>
+        <w:t xml:space="preserve"> C’est un logiciel dédié à la modélisation des modèles conceptuels de donnée pour Merise</w:t>
+      </w:r>
+      <w:r>
+        <w:rPr>
+          <w:rFonts w:cs="Segoe UI"/>
+          <w:szCs w:val="24"/>
+        </w:rPr>
+        <w:t xml:space="preserve"> (</w:t>
+      </w:r>
+      <w:r>
+        <w:rPr>
+          <w:rFonts w:cs="Segoe UI"/>
+          <w:szCs w:val="24"/>
+        </w:rPr>
+        <w:t>méthode d'analyse, de conception et de gestion de projet informatique</w:t>
+      </w:r>
+      <w:r>
+        <w:rPr>
+          <w:rFonts w:cs="Segoe UI"/>
+          <w:szCs w:val="24"/>
+        </w:rPr>
+        <w:t>)</w:t>
+      </w:r>
+      <w:r>
+        <w:rPr>
+          <w:rFonts w:cs="Segoe UI"/>
+          <w:szCs w:val="24"/>
+        </w:rPr>
+        <w:t>.</w:t>
       </w:r>
     </w:p>
     <w:p>
@@ -1913,14 +1938,160 @@
     </w:p>
     <w:p>
       <w:r>
+        <w:rPr>
+          <w:noProof/>
+          <w:lang w:eastAsia="fr-FR"/>
+        </w:rPr>
+        <w:drawing>
+          <wp:anchor distT="0" distB="0" distL="114300" distR="114300" simplePos="0" relativeHeight="251679744" behindDoc="0" locked="0" layoutInCell="1" allowOverlap="1" wp14:anchorId="03F715B9" wp14:editId="39091254">
+            <wp:simplePos x="0" y="0"/>
+            <wp:positionH relativeFrom="column">
+              <wp:posOffset>-316230</wp:posOffset>
+            </wp:positionH>
+            <wp:positionV relativeFrom="paragraph">
+              <wp:posOffset>949325</wp:posOffset>
+            </wp:positionV>
+            <wp:extent cx="6359525" cy="3420110"/>
+            <wp:effectExtent l="76200" t="76200" r="136525" b="142240"/>
+            <wp:wrapSquare wrapText="bothSides"/>
+            <wp:docPr id="1" name="Image 1"/>
+            <wp:cNvGraphicFramePr>
+              <a:graphicFrameLocks xmlns:a="http://schemas.openxmlformats.org/drawingml/2006/main" noChangeAspect="1"/>
+            </wp:cNvGraphicFramePr>
+            <a:graphic xmlns:a="http://schemas.openxmlformats.org/drawingml/2006/main">
+              <a:graphicData uri="http://schemas.openxmlformats.org/drawingml/2006/picture">
+                <pic:pic xmlns:pic="http://schemas.openxmlformats.org/drawingml/2006/picture">
+                  <pic:nvPicPr>
+                    <pic:cNvPr id="0" name="Controller.PNG"/>
+                    <pic:cNvPicPr/>
+                  </pic:nvPicPr>
+                  <pic:blipFill>
+                    <a:blip r:embed="rId16">
+                      <a:extLst>
+                        <a:ext uri="{28A0092B-C50C-407E-A947-70E740481C1C}">
+                          <a14:useLocalDpi xmlns:a14="http://schemas.microsoft.com/office/drawing/2010/main" val="0"/>
+                        </a:ext>
+                      </a:extLst>
+                    </a:blip>
+                    <a:stretch>
+                      <a:fillRect/>
+                    </a:stretch>
+                  </pic:blipFill>
+                  <pic:spPr>
+                    <a:xfrm>
+                      <a:off x="0" y="0"/>
+                      <a:ext cx="6359525" cy="3420110"/>
+                    </a:xfrm>
+                    <a:prstGeom prst="rect">
+                      <a:avLst/>
+                    </a:prstGeom>
+                    <a:ln w="38100" cap="sq">
+                      <a:solidFill>
+                        <a:srgbClr val="D46E4C"/>
+                      </a:solidFill>
+                      <a:prstDash val="solid"/>
+                      <a:miter lim="800000"/>
+                    </a:ln>
+                    <a:effectLst>
+                      <a:outerShdw blurRad="50800" dist="38100" dir="2700000" algn="tl" rotWithShape="0">
+                        <a:srgbClr val="000000">
+                          <a:alpha val="43000"/>
+                        </a:srgbClr>
+                      </a:outerShdw>
+                    </a:effectLst>
+                  </pic:spPr>
+                </pic:pic>
+              </a:graphicData>
+            </a:graphic>
+            <wp14:sizeRelH relativeFrom="page">
+              <wp14:pctWidth>0</wp14:pctWidth>
+            </wp14:sizeRelH>
+            <wp14:sizeRelV relativeFrom="page">
+              <wp14:pctHeight>0</wp14:pctHeight>
+            </wp14:sizeRelV>
+          </wp:anchor>
+        </w:drawing>
+      </w:r>
+      <w:r>
+        <w:rPr>
+          <w:noProof/>
+          <w:lang w:eastAsia="fr-FR"/>
+        </w:rPr>
+        <w:drawing>
+          <wp:anchor distT="0" distB="0" distL="114300" distR="114300" simplePos="0" relativeHeight="251680768" behindDoc="0" locked="0" layoutInCell="1" allowOverlap="1" wp14:anchorId="1ECCB752" wp14:editId="2EA17AF7">
+            <wp:simplePos x="0" y="0"/>
+            <wp:positionH relativeFrom="column">
+              <wp:posOffset>-434340</wp:posOffset>
+            </wp:positionH>
+            <wp:positionV relativeFrom="paragraph">
+              <wp:posOffset>4710430</wp:posOffset>
+            </wp:positionV>
+            <wp:extent cx="6595110" cy="2800985"/>
+            <wp:effectExtent l="76200" t="76200" r="129540" b="132715"/>
+            <wp:wrapSquare wrapText="bothSides"/>
+            <wp:docPr id="6" name="Image 6"/>
+            <wp:cNvGraphicFramePr>
+              <a:graphicFrameLocks xmlns:a="http://schemas.openxmlformats.org/drawingml/2006/main" noChangeAspect="1"/>
+            </wp:cNvGraphicFramePr>
+            <a:graphic xmlns:a="http://schemas.openxmlformats.org/drawingml/2006/main">
+              <a:graphicData uri="http://schemas.openxmlformats.org/drawingml/2006/picture">
+                <pic:pic xmlns:pic="http://schemas.openxmlformats.org/drawingml/2006/picture">
+                  <pic:nvPicPr>
+                    <pic:cNvPr id="0" name="Model.PNG"/>
+                    <pic:cNvPicPr/>
+                  </pic:nvPicPr>
+                  <pic:blipFill>
+                    <a:blip r:embed="rId17">
+                      <a:extLst>
+                        <a:ext uri="{28A0092B-C50C-407E-A947-70E740481C1C}">
+                          <a14:useLocalDpi xmlns:a14="http://schemas.microsoft.com/office/drawing/2010/main" val="0"/>
+                        </a:ext>
+                      </a:extLst>
+                    </a:blip>
+                    <a:stretch>
+                      <a:fillRect/>
+                    </a:stretch>
+                  </pic:blipFill>
+                  <pic:spPr>
+                    <a:xfrm>
+                      <a:off x="0" y="0"/>
+                      <a:ext cx="6595110" cy="2800985"/>
+                    </a:xfrm>
+                    <a:prstGeom prst="rect">
+                      <a:avLst/>
+                    </a:prstGeom>
+                    <a:ln w="38100" cap="sq">
+                      <a:solidFill>
+                        <a:srgbClr val="D46E4C"/>
+                      </a:solidFill>
+                      <a:prstDash val="solid"/>
+                      <a:miter lim="800000"/>
+                    </a:ln>
+                    <a:effectLst>
+                      <a:outerShdw blurRad="50800" dist="38100" dir="2700000" algn="tl" rotWithShape="0">
+                        <a:srgbClr val="000000">
+                          <a:alpha val="43000"/>
+                        </a:srgbClr>
+                      </a:outerShdw>
+                    </a:effectLst>
+                  </pic:spPr>
+                </pic:pic>
+              </a:graphicData>
+            </a:graphic>
+            <wp14:sizeRelH relativeFrom="page">
+              <wp14:pctWidth>0</wp14:pctWidth>
+            </wp14:sizeRelH>
+            <wp14:sizeRelV relativeFrom="page">
+              <wp14:pctHeight>0</wp14:pctHeight>
+            </wp14:sizeRelV>
+          </wp:anchor>
+        </w:drawing>
+      </w:r>
+      <w:r>
         <w:t>Le diagramme de classes permet de décrire clairement la structure de l’application en modélisant ses classes, ses attributs et les fonctions. Il permet d’avoir une idée assez précise sur les classes et les managers créer pour l’application.</w:t>
       </w:r>
     </w:p>
-    <w:p>
-      <w:r>
-        <w:t>Insérer le diagramme de classes</w:t>
-      </w:r>
-    </w:p>
+    <w:p/>
     <w:p>
       <w:pPr>
         <w:pStyle w:val="Titre3"/>
@@ -1938,8 +2109,18 @@
       </w:r>
     </w:p>
     <w:p>
-      <w:r>
-        <w:t>Insérer le diagramme de cas d’utilisation ou annexe ?</w:t>
+      <w:pPr>
+        <w:rPr>
+          <w:i/>
+          <w:color w:val="FF0000"/>
+        </w:rPr>
+      </w:pPr>
+      <w:r>
+        <w:rPr>
+          <w:i/>
+          <w:color w:val="FF0000"/>
+        </w:rPr>
+        <w:t xml:space="preserve">Insérer le diagramme de cas d’utilisation </w:t>
       </w:r>
     </w:p>
     <w:p>
@@ -1952,12 +2133,13 @@
     </w:p>
     <w:p>
       <w:r>
-        <w:t xml:space="preserve">Le diagramme de flux a pour but de montrer les différentes interactions et toutes les possibilités qui s’offrent à l’utilisateur lors de sa navigation. Pour ce projet, il a permis à mon tuteur d’avoir une idée du rendu visuel de l’application. </w:t>
-      </w:r>
-    </w:p>
-    <w:p>
-      <w:r>
-        <w:t>Insérer le diagramme de flux surement en annexe</w:t>
+        <w:t>Le diagramme de flux a pour but de montrer les différentes interactions et toutes les possibilités qui s’offrent à l’utilisateur lors de sa navigation. Pour ce projet, il a permis à mon tuteur d’avoir une idée du rendu visuel de l’application</w:t>
+      </w:r>
+      <w:r>
+        <w:t xml:space="preserve"> (voir annexes)</w:t>
+      </w:r>
+      <w:r>
+        <w:t xml:space="preserve">. </w:t>
       </w:r>
     </w:p>
     <w:p/>
@@ -1988,7 +2170,13 @@
         <w:t>La première étape, dans la construction d’une base de données, consiste à r</w:t>
       </w:r>
       <w:r>
-        <w:t>éunir tous les documents et les divers autres supports représentatifs des données que l’on souhaite modéliser. Ensuite, on donne un nom à l’attribut, un type et une taille pour les chaines de caractère par exemple (les id ne figure pas dans le dictionnaire de données mais lors de la création des tables).</w:t>
+        <w:t xml:space="preserve">éunir tous les documents et les divers autres supports représentatifs des données que l’on souhaite modéliser. Ensuite, on donne un nom à l’attribut, un </w:t>
+      </w:r>
+      <w:r>
+        <w:t>type et une taille pour les chaî</w:t>
+      </w:r>
+      <w:r>
+        <w:t>nes de caractère par exemple (les id ne figure pas dans le dictionnaire de données mais lors de la création des tables).</w:t>
       </w:r>
     </w:p>
     <w:p/>
@@ -3225,6 +3413,11 @@
       </w:r>
     </w:p>
     <w:p>
+      <w:pPr>
+        <w:rPr>
+          <w:b/>
+        </w:rPr>
+      </w:pPr>
       <w:r>
         <w:t xml:space="preserve">Le </w:t>
       </w:r>
@@ -3252,10 +3445,74 @@
         </w:rPr>
         <w:t>MLD</w:t>
       </w:r>
-    </w:p>
-    <w:p>
-      <w:r>
-        <w:t>Insérer le MCD</w:t>
+      <w:r>
+        <w:rPr>
+          <w:b/>
+        </w:rPr>
+        <w:t>.</w:t>
+      </w:r>
+    </w:p>
+    <w:p>
+      <w:r>
+        <w:rPr>
+          <w:noProof/>
+          <w:lang w:eastAsia="fr-FR"/>
+        </w:rPr>
+        <w:drawing>
+          <wp:inline distT="0" distB="0" distL="0" distR="0">
+            <wp:extent cx="6045200" cy="7169292"/>
+            <wp:effectExtent l="76200" t="76200" r="127000" b="127000"/>
+            <wp:docPr id="8" name="Image 8"/>
+            <wp:cNvGraphicFramePr>
+              <a:graphicFrameLocks xmlns:a="http://schemas.openxmlformats.org/drawingml/2006/main" noChangeAspect="1"/>
+            </wp:cNvGraphicFramePr>
+            <a:graphic xmlns:a="http://schemas.openxmlformats.org/drawingml/2006/main">
+              <a:graphicData uri="http://schemas.openxmlformats.org/drawingml/2006/picture">
+                <pic:pic xmlns:pic="http://schemas.openxmlformats.org/drawingml/2006/picture">
+                  <pic:nvPicPr>
+                    <pic:cNvPr id="0" name="MCD.png"/>
+                    <pic:cNvPicPr/>
+                  </pic:nvPicPr>
+                  <pic:blipFill>
+                    <a:blip r:embed="rId18">
+                      <a:extLst>
+                        <a:ext uri="{28A0092B-C50C-407E-A947-70E740481C1C}">
+                          <a14:useLocalDpi xmlns:a14="http://schemas.microsoft.com/office/drawing/2010/main" val="0"/>
+                        </a:ext>
+                      </a:extLst>
+                    </a:blip>
+                    <a:stretch>
+                      <a:fillRect/>
+                    </a:stretch>
+                  </pic:blipFill>
+                  <pic:spPr>
+                    <a:xfrm>
+                      <a:off x="0" y="0"/>
+                      <a:ext cx="6054004" cy="7179733"/>
+                    </a:xfrm>
+                    <a:prstGeom prst="rect">
+                      <a:avLst/>
+                    </a:prstGeom>
+                    <a:ln w="38100" cap="sq">
+                      <a:solidFill>
+                        <a:srgbClr val="D46E4C"/>
+                      </a:solidFill>
+                      <a:prstDash val="solid"/>
+                      <a:miter lim="800000"/>
+                    </a:ln>
+                    <a:effectLst>
+                      <a:outerShdw blurRad="50800" dist="38100" dir="2700000" algn="tl" rotWithShape="0">
+                        <a:srgbClr val="000000">
+                          <a:alpha val="43000"/>
+                        </a:srgbClr>
+                      </a:outerShdw>
+                    </a:effectLst>
+                  </pic:spPr>
+                </pic:pic>
+              </a:graphicData>
+            </a:graphic>
+          </wp:inline>
+        </w:drawing>
       </w:r>
     </w:p>
     <w:p>
@@ -3263,6 +3520,7 @@
         <w:pStyle w:val="Titre2"/>
       </w:pPr>
       <w:r>
+        <w:lastRenderedPageBreak/>
         <w:t>MLD</w:t>
       </w:r>
     </w:p>
@@ -3299,14 +3557,70 @@
       </w:r>
     </w:p>
     <w:p>
-      <w:r>
-        <w:t>Insérer le MLD</w:t>
-      </w:r>
-    </w:p>
-    <w:p>
       <w:pPr>
         <w:jc w:val="left"/>
       </w:pPr>
+      <w:r>
+        <w:rPr>
+          <w:noProof/>
+          <w:lang w:eastAsia="fr-FR"/>
+        </w:rPr>
+        <w:drawing>
+          <wp:inline distT="0" distB="0" distL="0" distR="0">
+            <wp:extent cx="6072293" cy="7182731"/>
+            <wp:effectExtent l="76200" t="76200" r="138430" b="132715"/>
+            <wp:docPr id="10" name="Image 10"/>
+            <wp:cNvGraphicFramePr>
+              <a:graphicFrameLocks xmlns:a="http://schemas.openxmlformats.org/drawingml/2006/main" noChangeAspect="1"/>
+            </wp:cNvGraphicFramePr>
+            <a:graphic xmlns:a="http://schemas.openxmlformats.org/drawingml/2006/main">
+              <a:graphicData uri="http://schemas.openxmlformats.org/drawingml/2006/picture">
+                <pic:pic xmlns:pic="http://schemas.openxmlformats.org/drawingml/2006/picture">
+                  <pic:nvPicPr>
+                    <pic:cNvPr id="0" name="MLD.png"/>
+                    <pic:cNvPicPr/>
+                  </pic:nvPicPr>
+                  <pic:blipFill>
+                    <a:blip r:embed="rId19">
+                      <a:extLst>
+                        <a:ext uri="{28A0092B-C50C-407E-A947-70E740481C1C}">
+                          <a14:useLocalDpi xmlns:a14="http://schemas.microsoft.com/office/drawing/2010/main" val="0"/>
+                        </a:ext>
+                      </a:extLst>
+                    </a:blip>
+                    <a:stretch>
+                      <a:fillRect/>
+                    </a:stretch>
+                  </pic:blipFill>
+                  <pic:spPr>
+                    <a:xfrm>
+                      <a:off x="0" y="0"/>
+                      <a:ext cx="6079924" cy="7191757"/>
+                    </a:xfrm>
+                    <a:prstGeom prst="rect">
+                      <a:avLst/>
+                    </a:prstGeom>
+                    <a:ln w="38100" cap="sq">
+                      <a:solidFill>
+                        <a:srgbClr val="D46E4C"/>
+                      </a:solidFill>
+                      <a:prstDash val="solid"/>
+                      <a:miter lim="800000"/>
+                    </a:ln>
+                    <a:effectLst>
+                      <a:outerShdw blurRad="50800" dist="38100" dir="2700000" algn="tl" rotWithShape="0">
+                        <a:srgbClr val="000000">
+                          <a:alpha val="43000"/>
+                        </a:srgbClr>
+                      </a:outerShdw>
+                    </a:effectLst>
+                  </pic:spPr>
+                </pic:pic>
+              </a:graphicData>
+            </a:graphic>
+          </wp:inline>
+        </w:drawing>
+      </w:r>
       <w:r>
         <w:br w:type="page"/>
       </w:r>
@@ -3361,7 +3675,7 @@
                     <pic:cNvPicPr/>
                   </pic:nvPicPr>
                   <pic:blipFill>
-                    <a:blip r:embed="rId16" cstate="print">
+                    <a:blip r:embed="rId20" cstate="print">
                       <a:extLst>
                         <a:ext uri="{28A0092B-C50C-407E-A947-70E740481C1C}">
                           <a14:useLocalDpi xmlns:a14="http://schemas.microsoft.com/office/drawing/2010/main" val="0"/>
@@ -3491,7 +3805,7 @@
                     <pic:cNvPicPr/>
                   </pic:nvPicPr>
                   <pic:blipFill>
-                    <a:blip r:embed="rId17" cstate="print">
+                    <a:blip r:embed="rId21" cstate="print">
                       <a:extLst>
                         <a:ext uri="{28A0092B-C50C-407E-A947-70E740481C1C}">
                           <a14:useLocalDpi xmlns:a14="http://schemas.microsoft.com/office/drawing/2010/main" val="0"/>
@@ -3636,7 +3950,7 @@
                     <pic:cNvPicPr/>
                   </pic:nvPicPr>
                   <pic:blipFill>
-                    <a:blip r:embed="rId18" cstate="print">
+                    <a:blip r:embed="rId22" cstate="print">
                       <a:extLst>
                         <a:ext uri="{28A0092B-C50C-407E-A947-70E740481C1C}">
                           <a14:useLocalDpi xmlns:a14="http://schemas.microsoft.com/office/drawing/2010/main" val="0"/>
@@ -3749,7 +4063,7 @@
                     <pic:cNvPicPr/>
                   </pic:nvPicPr>
                   <pic:blipFill>
-                    <a:blip r:embed="rId19" cstate="print">
+                    <a:blip r:embed="rId23" cstate="print">
                       <a:extLst>
                         <a:ext uri="{28A0092B-C50C-407E-A947-70E740481C1C}">
                           <a14:useLocalDpi xmlns:a14="http://schemas.microsoft.com/office/drawing/2010/main" val="0"/>
@@ -3814,23 +4128,7 @@
           <w:sz w:val="24"/>
           <w:szCs w:val="24"/>
         </w:rPr>
-        <w:t xml:space="preserve">L’Ajax est une architecture informatique que j’ai </w:t>
-      </w:r>
-      <w:proofErr w:type="gramStart"/>
-      <w:r>
-        <w:rPr>
-          <w:sz w:val="24"/>
-          <w:szCs w:val="24"/>
-        </w:rPr>
-        <w:t>utilisé</w:t>
-      </w:r>
-      <w:proofErr w:type="gramEnd"/>
-      <w:r>
-        <w:rPr>
-          <w:sz w:val="24"/>
-          <w:szCs w:val="24"/>
-        </w:rPr>
-        <w:t xml:space="preserve"> pour récupérer les codes fournisseurs en base de données, pour vérifier si le code ajouté n’existe pas déjà.</w:t>
+        <w:t>L’Ajax est une architecture informatique que j’ai utilisé pour récupérer les codes fournisseurs en base de données, pour vérifier si le code ajouté n’existe pas déjà.</w:t>
       </w:r>
     </w:p>
     <w:p>
@@ -3894,7 +4192,7 @@
                     <pic:cNvPicPr/>
                   </pic:nvPicPr>
                   <pic:blipFill>
-                    <a:blip r:embed="rId20" cstate="print">
+                    <a:blip r:embed="rId24" cstate="print">
                       <a:extLst>
                         <a:ext uri="{28A0092B-C50C-407E-A947-70E740481C1C}">
                           <a14:useLocalDpi xmlns:a14="http://schemas.microsoft.com/office/drawing/2010/main" val="0"/>
@@ -3947,7 +4245,21 @@
           <w:sz w:val="24"/>
           <w:szCs w:val="24"/>
         </w:rPr>
-        <w:t>Ce langage orienté objet est principalement utilisé pour produire des pages web dynamiques via un serveur http.</w:t>
+        <w:t xml:space="preserve">Ce langage orienté objet est principalement utilisé pour produire des pages web </w:t>
+      </w:r>
+      <w:r>
+        <w:rPr>
+          <w:sz w:val="24"/>
+          <w:szCs w:val="24"/>
+        </w:rPr>
+        <w:t>dynamique</w:t>
+      </w:r>
+      <w:r>
+        <w:rPr>
+          <w:sz w:val="24"/>
+          <w:szCs w:val="24"/>
+        </w:rPr>
+        <w:t xml:space="preserve"> via un serveur http.</w:t>
       </w:r>
     </w:p>
     <w:p>
@@ -4124,7 +4436,15 @@
           <w:sz w:val="24"/>
           <w:szCs w:val="24"/>
         </w:rPr>
-        <w:t xml:space="preserve"> Il joue le rôle d’intermédiaire entre le </w:t>
+        <w:t xml:space="preserve"> </w:t>
+      </w:r>
+      <w:bookmarkStart w:id="0" w:name="_GoBack"/>
+      <w:r>
+        <w:rPr>
+          <w:sz w:val="24"/>
+          <w:szCs w:val="24"/>
+        </w:rPr>
+        <w:t xml:space="preserve">Il joue le rôle d’intermédiaire entre le </w:t>
       </w:r>
       <w:r>
         <w:rPr>
@@ -4157,17 +4477,16 @@
         <w:t>. Il traite les actions de l’utilisateur, modifie les données du modèle et de la vue.</w:t>
       </w:r>
     </w:p>
+    <w:bookmarkEnd w:id="0"/>
     <w:p>
       <w:pPr>
         <w:ind w:left="360"/>
       </w:pPr>
-      <w:bookmarkStart w:id="0" w:name="_GoBack"/>
-      <w:bookmarkEnd w:id="0"/>
     </w:p>
     <w:sectPr>
-      <w:headerReference w:type="default" r:id="rId21"/>
-      <w:footerReference w:type="default" r:id="rId22"/>
-      <w:footerReference w:type="first" r:id="rId23"/>
+      <w:headerReference w:type="default" r:id="rId25"/>
+      <w:footerReference w:type="default" r:id="rId26"/>
+      <w:footerReference w:type="first" r:id="rId27"/>
       <w:pgSz w:w="11906" w:h="16838"/>
       <w:pgMar w:top="1417" w:right="1417" w:bottom="1417" w:left="1417" w:header="708" w:footer="708" w:gutter="0"/>
       <w:cols w:space="708"/>
@@ -4303,7 +4622,7 @@
                               <w:sz w:val="32"/>
                               <w:szCs w:val="32"/>
                             </w:rPr>
-                            <w:t>14</w:t>
+                            <w:t>16</w:t>
                           </w:r>
                           <w:r>
                             <w:rPr>
@@ -4351,7 +4670,7 @@
                               <w:sz w:val="32"/>
                               <w:szCs w:val="32"/>
                             </w:rPr>
-                            <w:t>14</w:t>
+                            <w:t>16</w:t>
                           </w:r>
                           <w:r>
                             <w:rPr>
@@ -4430,7 +4749,7 @@
                         <w:sz w:val="32"/>
                         <w:szCs w:val="32"/>
                       </w:rPr>
-                      <w:t>14</w:t>
+                      <w:t>16</w:t>
                     </w:r>
                     <w:r>
                       <w:rPr>
@@ -4478,7 +4797,7 @@
                         <w:sz w:val="32"/>
                         <w:szCs w:val="32"/>
                       </w:rPr>
-                      <w:t>14</w:t>
+                      <w:t>16</w:t>
                     </w:r>
                     <w:r>
                       <w:rPr>
@@ -4686,6 +5005,7 @@
         <w:docPartUnique/>
       </w:docPartObj>
     </w:sdtPr>
+    <w:sdtEndPr/>
     <w:sdtContent>
       <w:sdt>
         <w:sdtPr>
@@ -4698,6 +5018,7 @@
             <w:docPartUnique/>
           </w:docPartObj>
         </w:sdtPr>
+        <w:sdtEndPr/>
         <w:sdtContent>
           <w:p>
             <w:pPr>
@@ -4709,6 +5030,7 @@
               <w:rPr>
                 <w:rFonts w:asciiTheme="majorHAnsi" w:eastAsiaTheme="majorEastAsia" w:hAnsiTheme="majorHAnsi" w:cstheme="majorBidi"/>
                 <w:noProof/>
+                <w:lang w:eastAsia="fr-FR"/>
               </w:rPr>
               <mc:AlternateContent>
                 <mc:Choice Requires="wps">
@@ -5120,7 +5442,7 @@
         <v:path o:extrusionok="f" gradientshapeok="t" o:connecttype="rect"/>
         <o:lock v:ext="edit" aspectratio="t"/>
       </v:shapetype>
-      <v:shape id="_x0000_i1092" type="#_x0000_t75" style="width:216.75pt;height:218.25pt" o:bullet="t">
+      <v:shape id="_x0000_i1108" type="#_x0000_t75" style="width:216.65pt;height:218pt" o:bullet="t">
         <v:imagedata r:id="rId1" o:title="thSD9LJNSI"/>
       </v:shape>
     </w:pict>
@@ -6391,6 +6713,11 @@
       <w:sz w:val="40"/>
     </w:rPr>
   </w:style>
+  <w:style w:type="character" w:customStyle="1" w:styleId="s-rg-t">
+    <w:name w:val="s-rg-t"/>
+    <w:basedOn w:val="Policepardfaut"/>
+    <w:rsid w:val="00C26297"/>
+  </w:style>
 </w:styles>
 </file>
 
@@ -7199,535 +7526,12 @@
       <w:sz w:val="40"/>
     </w:rPr>
   </w:style>
-</w:styles>
-</file>
-
-<file path=word/glossary/document.xml><?xml version="1.0" encoding="utf-8"?>
-<w:glossaryDocument xmlns:wpc="http://schemas.microsoft.com/office/word/2010/wordprocessingCanvas" xmlns:mc="http://schemas.openxmlformats.org/markup-compatibility/2006" xmlns:o="urn:schemas-microsoft-com:office:office" xmlns:r="http://schemas.openxmlformats.org/officeDocument/2006/relationships" xmlns:m="http://schemas.openxmlformats.org/officeDocument/2006/math" xmlns:v="urn:schemas-microsoft-com:vml" xmlns:wp14="http://schemas.microsoft.com/office/word/2010/wordprocessingDrawing" xmlns:wp="http://schemas.openxmlformats.org/drawingml/2006/wordprocessingDrawing" xmlns:w10="urn:schemas-microsoft-com:office:word" xmlns:w="http://schemas.openxmlformats.org/wordprocessingml/2006/main" xmlns:w14="http://schemas.microsoft.com/office/word/2010/wordml" xmlns:wpg="http://schemas.microsoft.com/office/word/2010/wordprocessingGroup" xmlns:wpi="http://schemas.microsoft.com/office/word/2010/wordprocessingInk" xmlns:wne="http://schemas.microsoft.com/office/word/2006/wordml" xmlns:wps="http://schemas.microsoft.com/office/word/2010/wordprocessingShape" mc:Ignorable="w14 wp14"/>
-</file>
-
-<file path=word/glossary/fontTable.xml><?xml version="1.0" encoding="utf-8"?>
-<w:fonts xmlns:mc="http://schemas.openxmlformats.org/markup-compatibility/2006" xmlns:r="http://schemas.openxmlformats.org/officeDocument/2006/relationships" xmlns:w="http://schemas.openxmlformats.org/wordprocessingml/2006/main" xmlns:w14="http://schemas.microsoft.com/office/word/2010/wordml" mc:Ignorable="w14">
-  <w:font w:name="Symbol">
-    <w:panose1 w:val="05050102010706020507"/>
-    <w:charset w:val="02"/>
-    <w:family w:val="roman"/>
-    <w:pitch w:val="variable"/>
-    <w:sig w:usb0="00000000" w:usb1="10000000" w:usb2="00000000" w:usb3="00000000" w:csb0="80000000" w:csb1="00000000"/>
-  </w:font>
-  <w:font w:name="Times New Roman">
-    <w:panose1 w:val="02020603050405020304"/>
-    <w:charset w:val="00"/>
-    <w:family w:val="roman"/>
-    <w:pitch w:val="variable"/>
-    <w:sig w:usb0="E0002EFF" w:usb1="C000785B" w:usb2="00000009" w:usb3="00000000" w:csb0="000001FF" w:csb1="00000000"/>
-  </w:font>
-  <w:font w:name="Courier New">
-    <w:panose1 w:val="02070309020205020404"/>
-    <w:charset w:val="00"/>
-    <w:family w:val="modern"/>
-    <w:pitch w:val="fixed"/>
-    <w:sig w:usb0="E0002EFF" w:usb1="C0007843" w:usb2="00000009" w:usb3="00000000" w:csb0="000001FF" w:csb1="00000000"/>
-  </w:font>
-  <w:font w:name="Wingdings">
-    <w:panose1 w:val="05000000000000000000"/>
-    <w:charset w:val="02"/>
-    <w:family w:val="auto"/>
-    <w:pitch w:val="variable"/>
-    <w:sig w:usb0="00000000" w:usb1="10000000" w:usb2="00000000" w:usb3="00000000" w:csb0="80000000" w:csb1="00000000"/>
-  </w:font>
-  <w:font w:name="Calibri">
-    <w:panose1 w:val="020F0502020204030204"/>
-    <w:charset w:val="00"/>
-    <w:family w:val="swiss"/>
-    <w:pitch w:val="variable"/>
-    <w:sig w:usb0="E4002EFF" w:usb1="C000247B" w:usb2="00000009" w:usb3="00000000" w:csb0="000001FF" w:csb1="00000000"/>
-  </w:font>
-  <w:font w:name="Segoe UI">
-    <w:panose1 w:val="020B0502040204020203"/>
-    <w:charset w:val="00"/>
-    <w:family w:val="swiss"/>
-    <w:pitch w:val="variable"/>
-    <w:sig w:usb0="E4002EFF" w:usb1="C000E47F" w:usb2="00000009" w:usb3="00000000" w:csb0="000001FF" w:csb1="00000000"/>
-  </w:font>
-  <w:font w:name="Cambria">
-    <w:panose1 w:val="02040503050406030204"/>
-    <w:charset w:val="00"/>
-    <w:family w:val="roman"/>
-    <w:pitch w:val="variable"/>
-    <w:sig w:usb0="E00006FF" w:usb1="420024FF" w:usb2="02000000" w:usb3="00000000" w:csb0="0000019F" w:csb1="00000000"/>
-  </w:font>
-  <w:font w:name="Tahoma">
-    <w:panose1 w:val="020B0604030504040204"/>
-    <w:charset w:val="00"/>
-    <w:family w:val="swiss"/>
-    <w:pitch w:val="variable"/>
-    <w:sig w:usb0="E1002EFF" w:usb1="C000605B" w:usb2="00000029" w:usb3="00000000" w:csb0="000101FF" w:csb1="00000000"/>
-  </w:font>
-  <w:font w:name="Brush Script MT">
-    <w:panose1 w:val="03060802040406070304"/>
-    <w:charset w:val="00"/>
-    <w:family w:val="script"/>
-    <w:pitch w:val="variable"/>
-    <w:sig w:usb0="00000003" w:usb1="00000000" w:usb2="00000000" w:usb3="00000000" w:csb0="00000001" w:csb1="00000000"/>
-  </w:font>
-</w:fonts>
-</file>
-
-<file path=word/glossary/settings.xml><?xml version="1.0" encoding="utf-8"?>
-<w:settings xmlns:mc="http://schemas.openxmlformats.org/markup-compatibility/2006" xmlns:o="urn:schemas-microsoft-com:office:office" xmlns:r="http://schemas.openxmlformats.org/officeDocument/2006/relationships" xmlns:m="http://schemas.openxmlformats.org/officeDocument/2006/math" xmlns:v="urn:schemas-microsoft-com:vml" xmlns:w10="urn:schemas-microsoft-com:office:word" xmlns:w="http://schemas.openxmlformats.org/wordprocessingml/2006/main" xmlns:w14="http://schemas.microsoft.com/office/word/2010/wordml" xmlns:sl="http://schemas.openxmlformats.org/schemaLibrary/2006/main" mc:Ignorable="w14">
-  <w:view w:val="normal"/>
-  <w:defaultTabStop w:val="708"/>
-  <w:hyphenationZone w:val="425"/>
-  <w:characterSpacingControl w:val="doNotCompress"/>
-  <w:compat>
-    <w:useFELayout/>
-    <w:compatSetting w:name="compatibilityMode" w:uri="http://schemas.microsoft.com/office/word" w:val="14"/>
-    <w:compatSetting w:name="overrideTableStyleFontSizeAndJustification" w:uri="http://schemas.microsoft.com/office/word" w:val="1"/>
-    <w:compatSetting w:name="enableOpenTypeFeatures" w:uri="http://schemas.microsoft.com/office/word" w:val="1"/>
-    <w:compatSetting w:name="doNotFlipMirrorIndents" w:uri="http://schemas.microsoft.com/office/word" w:val="1"/>
-  </w:compat>
-  <w:rsids>
-    <w:rsidRoot w:val="004C30D1"/>
-    <w:rsid w:val="004C30D1"/>
-  </w:rsids>
-  <m:mathPr>
-    <m:mathFont m:val="Cambria Math"/>
-    <m:brkBin m:val="before"/>
-    <m:brkBinSub m:val="--"/>
-    <m:smallFrac m:val="0"/>
-    <m:dispDef/>
-    <m:lMargin m:val="0"/>
-    <m:rMargin m:val="0"/>
-    <m:defJc m:val="centerGroup"/>
-    <m:wrapIndent m:val="1440"/>
-    <m:intLim m:val="subSup"/>
-    <m:naryLim m:val="undOvr"/>
-  </m:mathPr>
-  <w:themeFontLang w:val="fr-FR"/>
-  <w:clrSchemeMapping w:bg1="light1" w:t1="dark1" w:bg2="light2" w:t2="dark2" w:accent1="accent1" w:accent2="accent2" w:accent3="accent3" w:accent4="accent4" w:accent5="accent5" w:accent6="accent6" w:hyperlink="hyperlink" w:followedHyperlink="followedHyperlink"/>
-  <w:decimalSymbol w:val=","/>
-  <w:listSeparator w:val=";"/>
-</w:settings>
-</file>
-
-<file path=word/glossary/styles.xml><?xml version="1.0" encoding="utf-8"?>
-<w:styles xmlns:mc="http://schemas.openxmlformats.org/markup-compatibility/2006" xmlns:r="http://schemas.openxmlformats.org/officeDocument/2006/relationships" xmlns:w="http://schemas.openxmlformats.org/wordprocessingml/2006/main" xmlns:w14="http://schemas.microsoft.com/office/word/2010/wordml" mc:Ignorable="w14">
-  <w:docDefaults>
-    <w:rPrDefault>
-      <w:rPr>
-        <w:rFonts w:asciiTheme="minorHAnsi" w:eastAsiaTheme="minorEastAsia" w:hAnsiTheme="minorHAnsi" w:cstheme="minorBidi"/>
-        <w:sz w:val="22"/>
-        <w:szCs w:val="22"/>
-        <w:lang w:val="fr-FR" w:eastAsia="fr-FR" w:bidi="ar-SA"/>
-      </w:rPr>
-    </w:rPrDefault>
-    <w:pPrDefault>
-      <w:pPr>
-        <w:spacing w:after="200" w:line="276" w:lineRule="auto"/>
-      </w:pPr>
-    </w:pPrDefault>
-  </w:docDefaults>
-  <w:latentStyles w:defLockedState="0" w:defUIPriority="99" w:defSemiHidden="1" w:defUnhideWhenUsed="1" w:defQFormat="0" w:count="267">
-    <w:lsdException w:name="Normal" w:semiHidden="0" w:uiPriority="0" w:unhideWhenUsed="0" w:qFormat="1"/>
-    <w:lsdException w:name="heading 1" w:semiHidden="0" w:uiPriority="9" w:unhideWhenUsed="0" w:qFormat="1"/>
-    <w:lsdException w:name="heading 2" w:uiPriority="9" w:qFormat="1"/>
-    <w:lsdException w:name="heading 3" w:uiPriority="9" w:qFormat="1"/>
-    <w:lsdException w:name="heading 4" w:uiPriority="9" w:qFormat="1"/>
-    <w:lsdException w:name="heading 5" w:uiPriority="9" w:qFormat="1"/>
-    <w:lsdException w:name="heading 6" w:uiPriority="9" w:qFormat="1"/>
-    <w:lsdException w:name="heading 7" w:uiPriority="9" w:qFormat="1"/>
-    <w:lsdException w:name="heading 8" w:uiPriority="9" w:qFormat="1"/>
-    <w:lsdException w:name="heading 9" w:uiPriority="9" w:qFormat="1"/>
-    <w:lsdException w:name="toc 1" w:uiPriority="39"/>
-    <w:lsdException w:name="toc 2" w:uiPriority="39"/>
-    <w:lsdException w:name="toc 3" w:uiPriority="39"/>
-    <w:lsdException w:name="toc 4" w:uiPriority="39"/>
-    <w:lsdException w:name="toc 5" w:uiPriority="39"/>
-    <w:lsdException w:name="toc 6" w:uiPriority="39"/>
-    <w:lsdException w:name="toc 7" w:uiPriority="39"/>
-    <w:lsdException w:name="toc 8" w:uiPriority="39"/>
-    <w:lsdException w:name="toc 9" w:uiPriority="39"/>
-    <w:lsdException w:name="caption" w:uiPriority="35" w:qFormat="1"/>
-    <w:lsdException w:name="Title" w:semiHidden="0" w:uiPriority="10" w:unhideWhenUsed="0" w:qFormat="1"/>
-    <w:lsdException w:name="Default Paragraph Font" w:uiPriority="1"/>
-    <w:lsdException w:name="Subtitle" w:semiHidden="0" w:uiPriority="11" w:unhideWhenUsed="0" w:qFormat="1"/>
-    <w:lsdException w:name="Strong" w:semiHidden="0" w:uiPriority="22" w:unhideWhenUsed="0" w:qFormat="1"/>
-    <w:lsdException w:name="Emphasis" w:semiHidden="0" w:uiPriority="20" w:unhideWhenUsed="0" w:qFormat="1"/>
-    <w:lsdException w:name="Table Grid" w:semiHidden="0" w:uiPriority="59" w:unhideWhenUsed="0"/>
-    <w:lsdException w:name="Placeholder Text" w:unhideWhenUsed="0"/>
-    <w:lsdException w:name="No Spacing" w:semiHidden="0" w:uiPriority="1" w:unhideWhenUsed="0" w:qFormat="1"/>
-    <w:lsdException w:name="Light Shading" w:semiHidden="0" w:uiPriority="60" w:unhideWhenUsed="0"/>
-    <w:lsdException w:name="Light List" w:semiHidden="0" w:uiPriority="61" w:unhideWhenUsed="0"/>
-    <w:lsdException w:name="Light Grid" w:semiHidden="0" w:uiPriority="62" w:unhideWhenUsed="0"/>
-    <w:lsdException w:name="Medium Shading 1" w:semiHidden="0" w:uiPriority="63" w:unhideWhenUsed="0"/>
-    <w:lsdException w:name="Medium Shading 2" w:semiHidden="0" w:uiPriority="64" w:unhideWhenUsed="0"/>
-    <w:lsdException w:name="Medium List 1" w:semiHidden="0" w:uiPriority="65" w:unhideWhenUsed="0"/>
-    <w:lsdException w:name="Medium List 2" w:semiHidden="0" w:uiPriority="66" w:unhideWhenUsed="0"/>
-    <w:lsdException w:name="Medium Grid 1" w:semiHidden="0" w:uiPriority="67" w:unhideWhenUsed="0"/>
-    <w:lsdException w:name="Medium Grid 2" w:semiHidden="0" w:uiPriority="68" w:unhideWhenUsed="0"/>
-    <w:lsdException w:name="Medium Grid 3" w:semiHidden="0" w:uiPriority="69" w:unhideWhenUsed="0"/>
-    <w:lsdException w:name="Dark List" w:semiHidden="0" w:uiPriority="70" w:unhideWhenUsed="0"/>
-    <w:lsdException w:name="Colorful Shading" w:semiHidden="0" w:uiPriority="71" w:unhideWhenUsed="0"/>
-    <w:lsdException w:name="Colorful List" w:semiHidden="0" w:uiPriority="72" w:unhideWhenUsed="0"/>
-    <w:lsdException w:name="Colorful Grid" w:semiHidden="0" w:uiPriority="73" w:unhideWhenUsed="0"/>
-    <w:lsdException w:name="Light Shading Accent 1" w:semiHidden="0" w:uiPriority="60" w:unhideWhenUsed="0"/>
-    <w:lsdException w:name="Light List Accent 1" w:semiHidden="0" w:uiPriority="61" w:unhideWhenUsed="0"/>
-    <w:lsdException w:name="Light Grid Accent 1" w:semiHidden="0" w:uiPriority="62" w:unhideWhenUsed="0"/>
-    <w:lsdException w:name="Medium Shading 1 Accent 1" w:semiHidden="0" w:uiPriority="63" w:unhideWhenUsed="0"/>
-    <w:lsdException w:name="Medium Shading 2 Accent 1" w:semiHidden="0" w:uiPriority="64" w:unhideWhenUsed="0"/>
-    <w:lsdException w:name="Medium List 1 Accent 1" w:semiHidden="0" w:uiPriority="65" w:unhideWhenUsed="0"/>
-    <w:lsdException w:name="Revision" w:unhideWhenUsed="0"/>
-    <w:lsdException w:name="List Paragraph" w:semiHidden="0" w:uiPriority="34" w:unhideWhenUsed="0" w:qFormat="1"/>
-    <w:lsdException w:name="Quote" w:semiHidden="0" w:uiPriority="29" w:unhideWhenUsed="0" w:qFormat="1"/>
-    <w:lsdException w:name="Intense Quote" w:semiHidden="0" w:uiPriority="30" w:unhideWhenUsed="0" w:qFormat="1"/>
-    <w:lsdException w:name="Medium List 2 Accent 1" w:semiHidden="0" w:uiPriority="66" w:unhideWhenUsed="0"/>
-    <w:lsdException w:name="Medium Grid 1 Accent 1" w:semiHidden="0" w:uiPriority="67" w:unhideWhenUsed="0"/>
-    <w:lsdException w:name="Medium Grid 2 Accent 1" w:semiHidden="0" w:uiPriority="68" w:unhideWhenUsed="0"/>
-    <w:lsdException w:name="Medium Grid 3 Accent 1" w:semiHidden="0" w:uiPriority="69" w:unhideWhenUsed="0"/>
-    <w:lsdException w:name="Dark List Accent 1" w:semiHidden="0" w:uiPriority="70" w:unhideWhenUsed="0"/>
-    <w:lsdException w:name="Colorful Shading Accent 1" w:semiHidden="0" w:uiPriority="71" w:unhideWhenUsed="0"/>
-    <w:lsdException w:name="Colorful List Accent 1" w:semiHidden="0" w:uiPriority="72" w:unhideWhenUsed="0"/>
-    <w:lsdException w:name="Colorful Grid Accent 1" w:semiHidden="0" w:uiPriority="73" w:unhideWhenUsed="0"/>
-    <w:lsdException w:name="Light Shading Accent 2" w:semiHidden="0" w:uiPriority="60" w:unhideWhenUsed="0"/>
-    <w:lsdException w:name="Light List Accent 2" w:semiHidden="0" w:uiPriority="61" w:unhideWhenUsed="0"/>
-    <w:lsdException w:name="Light Grid Accent 2" w:semiHidden="0" w:uiPriority="62" w:unhideWhenUsed="0"/>
-    <w:lsdException w:name="Medium Shading 1 Accent 2" w:semiHidden="0" w:uiPriority="63" w:unhideWhenUsed="0"/>
-    <w:lsdException w:name="Medium Shading 2 Accent 2" w:semiHidden="0" w:uiPriority="64" w:unhideWhenUsed="0"/>
-    <w:lsdException w:name="Medium List 1 Accent 2" w:semiHidden="0" w:uiPriority="65" w:unhideWhenUsed="0"/>
-    <w:lsdException w:name="Medium List 2 Accent 2" w:semiHidden="0" w:uiPriority="66" w:unhideWhenUsed="0"/>
-    <w:lsdException w:name="Medium Grid 1 Accent 2" w:semiHidden="0" w:uiPriority="67" w:unhideWhenUsed="0"/>
-    <w:lsdException w:name="Medium Grid 2 Accent 2" w:semiHidden="0" w:uiPriority="68" w:unhideWhenUsed="0"/>
-    <w:lsdException w:name="Medium Grid 3 Accent 2" w:semiHidden="0" w:uiPriority="69" w:unhideWhenUsed="0"/>
-    <w:lsdException w:name="Dark List Accent 2" w:semiHidden="0" w:uiPriority="70" w:unhideWhenUsed="0"/>
-    <w:lsdException w:name="Colorful Shading Accent 2" w:semiHidden="0" w:uiPriority="71" w:unhideWhenUsed="0"/>
-    <w:lsdException w:name="Colorful List Accent 2" w:semiHidden="0" w:uiPriority="72" w:unhideWhenUsed="0"/>
-    <w:lsdException w:name="Colorful Grid Accent 2" w:semiHidden="0" w:uiPriority="73" w:unhideWhenUsed="0"/>
-    <w:lsdException w:name="Light Shading Accent 3" w:semiHidden="0" w:uiPriority="60" w:unhideWhenUsed="0"/>
-    <w:lsdException w:name="Light List Accent 3" w:semiHidden="0" w:uiPriority="61" w:unhideWhenUsed="0"/>
-    <w:lsdException w:name="Light Grid Accent 3" w:semiHidden="0" w:uiPriority="62" w:unhideWhenUsed="0"/>
-    <w:lsdException w:name="Medium Shading 1 Accent 3" w:semiHidden="0" w:uiPriority="63" w:unhideWhenUsed="0"/>
-    <w:lsdException w:name="Medium Shading 2 Accent 3" w:semiHidden="0" w:uiPriority="64" w:unhideWhenUsed="0"/>
-    <w:lsdException w:name="Medium List 1 Accent 3" w:semiHidden="0" w:uiPriority="65" w:unhideWhenUsed="0"/>
-    <w:lsdException w:name="Medium List 2 Accent 3" w:semiHidden="0" w:uiPriority="66" w:unhideWhenUsed="0"/>
-    <w:lsdException w:name="Medium Grid 1 Accent 3" w:semiHidden="0" w:uiPriority="67" w:unhideWhenUsed="0"/>
-    <w:lsdException w:name="Medium Grid 2 Accent 3" w:semiHidden="0" w:uiPriority="68" w:unhideWhenUsed="0"/>
-    <w:lsdException w:name="Medium Grid 3 Accent 3" w:semiHidden="0" w:uiPriority="69" w:unhideWhenUsed="0"/>
-    <w:lsdException w:name="Dark List Accent 3" w:semiHidden="0" w:uiPriority="70" w:unhideWhenUsed="0"/>
-    <w:lsdException w:name="Colorful Shading Accent 3" w:semiHidden="0" w:uiPriority="71" w:unhideWhenUsed="0"/>
-    <w:lsdException w:name="Colorful List Accent 3" w:semiHidden="0" w:uiPriority="72" w:unhideWhenUsed="0"/>
-    <w:lsdException w:name="Colorful Grid Accent 3" w:semiHidden="0" w:uiPriority="73" w:unhideWhenUsed="0"/>
-    <w:lsdException w:name="Light Shading Accent 4" w:semiHidden="0" w:uiPriority="60" w:unhideWhenUsed="0"/>
-    <w:lsdException w:name="Light List Accent 4" w:semiHidden="0" w:uiPriority="61" w:unhideWhenUsed="0"/>
-    <w:lsdException w:name="Light Grid Accent 4" w:semiHidden="0" w:uiPriority="62" w:unhideWhenUsed="0"/>
-    <w:lsdException w:name="Medium Shading 1 Accent 4" w:semiHidden="0" w:uiPriority="63" w:unhideWhenUsed="0"/>
-    <w:lsdException w:name="Medium Shading 2 Accent 4" w:semiHidden="0" w:uiPriority="64" w:unhideWhenUsed="0"/>
-    <w:lsdException w:name="Medium List 1 Accent 4" w:semiHidden="0" w:uiPriority="65" w:unhideWhenUsed="0"/>
-    <w:lsdException w:name="Medium List 2 Accent 4" w:semiHidden="0" w:uiPriority="66" w:unhideWhenUsed="0"/>
-    <w:lsdException w:name="Medium Grid 1 Accent 4" w:semiHidden="0" w:uiPriority="67" w:unhideWhenUsed="0"/>
-    <w:lsdException w:name="Medium Grid 2 Accent 4" w:semiHidden="0" w:uiPriority="68" w:unhideWhenUsed="0"/>
-    <w:lsdException w:name="Medium Grid 3 Accent 4" w:semiHidden="0" w:uiPriority="69" w:unhideWhenUsed="0"/>
-    <w:lsdException w:name="Dark List Accent 4" w:semiHidden="0" w:uiPriority="70" w:unhideWhenUsed="0"/>
-    <w:lsdException w:name="Colorful Shading Accent 4" w:semiHidden="0" w:uiPriority="71" w:unhideWhenUsed="0"/>
-    <w:lsdException w:name="Colorful List Accent 4" w:semiHidden="0" w:uiPriority="72" w:unhideWhenUsed="0"/>
-    <w:lsdException w:name="Colorful Grid Accent 4" w:semiHidden="0" w:uiPriority="73" w:unhideWhenUsed="0"/>
-    <w:lsdException w:name="Light Shading Accent 5" w:semiHidden="0" w:uiPriority="60" w:unhideWhenUsed="0"/>
-    <w:lsdException w:name="Light List Accent 5" w:semiHidden="0" w:uiPriority="61" w:unhideWhenUsed="0"/>
-    <w:lsdException w:name="Light Grid Accent 5" w:semiHidden="0" w:uiPriority="62" w:unhideWhenUsed="0"/>
-    <w:lsdException w:name="Medium Shading 1 Accent 5" w:semiHidden="0" w:uiPriority="63" w:unhideWhenUsed="0"/>
-    <w:lsdException w:name="Medium Shading 2 Accent 5" w:semiHidden="0" w:uiPriority="64" w:unhideWhenUsed="0"/>
-    <w:lsdException w:name="Medium List 1 Accent 5" w:semiHidden="0" w:uiPriority="65" w:unhideWhenUsed="0"/>
-    <w:lsdException w:name="Medium List 2 Accent 5" w:semiHidden="0" w:uiPriority="66" w:unhideWhenUsed="0"/>
-    <w:lsdException w:name="Medium Grid 1 Accent 5" w:semiHidden="0" w:uiPriority="67" w:unhideWhenUsed="0"/>
-    <w:lsdException w:name="Medium Grid 2 Accent 5" w:semiHidden="0" w:uiPriority="68" w:unhideWhenUsed="0"/>
-    <w:lsdException w:name="Medium Grid 3 Accent 5" w:semiHidden="0" w:uiPriority="69" w:unhideWhenUsed="0"/>
-    <w:lsdException w:name="Dark List Accent 5" w:semiHidden="0" w:uiPriority="70" w:unhideWhenUsed="0"/>
-    <w:lsdException w:name="Colorful Shading Accent 5" w:semiHidden="0" w:uiPriority="71" w:unhideWhenUsed="0"/>
-    <w:lsdException w:name="Colorful List Accent 5" w:semiHidden="0" w:uiPriority="72" w:unhideWhenUsed="0"/>
-    <w:lsdException w:name="Colorful Grid Accent 5" w:semiHidden="0" w:uiPriority="73" w:unhideWhenUsed="0"/>
-    <w:lsdException w:name="Light Shading Accent 6" w:semiHidden="0" w:uiPriority="60" w:unhideWhenUsed="0"/>
-    <w:lsdException w:name="Light List Accent 6" w:semiHidden="0" w:uiPriority="61" w:unhideWhenUsed="0"/>
-    <w:lsdException w:name="Light Grid Accent 6" w:semiHidden="0" w:uiPriority="62" w:unhideWhenUsed="0"/>
-    <w:lsdException w:name="Medium Shading 1 Accent 6" w:semiHidden="0" w:uiPriority="63" w:unhideWhenUsed="0"/>
-    <w:lsdException w:name="Medium Shading 2 Accent 6" w:semiHidden="0" w:uiPriority="64" w:unhideWhenUsed="0"/>
-    <w:lsdException w:name="Medium List 1 Accent 6" w:semiHidden="0" w:uiPriority="65" w:unhideWhenUsed="0"/>
-    <w:lsdException w:name="Medium List 2 Accent 6" w:semiHidden="0" w:uiPriority="66" w:unhideWhenUsed="0"/>
-    <w:lsdException w:name="Medium Grid 1 Accent 6" w:semiHidden="0" w:uiPriority="67" w:unhideWhenUsed="0"/>
-    <w:lsdException w:name="Medium Grid 2 Accent 6" w:semiHidden="0" w:uiPriority="68" w:unhideWhenUsed="0"/>
-    <w:lsdException w:name="Medium Grid 3 Accent 6" w:semiHidden="0" w:uiPriority="69" w:unhideWhenUsed="0"/>
-    <w:lsdException w:name="Dark List Accent 6" w:semiHidden="0" w:uiPriority="70" w:unhideWhenUsed="0"/>
-    <w:lsdException w:name="Colorful Shading Accent 6" w:semiHidden="0" w:uiPriority="71" w:unhideWhenUsed="0"/>
-    <w:lsdException w:name="Colorful List Accent 6" w:semiHidden="0" w:uiPriority="72" w:unhideWhenUsed="0"/>
-    <w:lsdException w:name="Colorful Grid Accent 6" w:semiHidden="0" w:uiPriority="73" w:unhideWhenUsed="0"/>
-    <w:lsdException w:name="Subtle Emphasis" w:semiHidden="0" w:uiPriority="19" w:unhideWhenUsed="0" w:qFormat="1"/>
-    <w:lsdException w:name="Intense Emphasis" w:semiHidden="0" w:uiPriority="21" w:unhideWhenUsed="0" w:qFormat="1"/>
-    <w:lsdException w:name="Subtle Reference" w:semiHidden="0" w:uiPriority="31" w:unhideWhenUsed="0" w:qFormat="1"/>
-    <w:lsdException w:name="Intense Reference" w:semiHidden="0" w:uiPriority="32" w:unhideWhenUsed="0" w:qFormat="1"/>
-    <w:lsdException w:name="Book Title" w:semiHidden="0" w:uiPriority="33" w:unhideWhenUsed="0" w:qFormat="1"/>
-    <w:lsdException w:name="Bibliography" w:uiPriority="37"/>
-    <w:lsdException w:name="TOC Heading" w:uiPriority="39" w:qFormat="1"/>
-  </w:latentStyles>
-  <w:style w:type="paragraph" w:default="1" w:styleId="Normal">
-    <w:name w:val="Normal"/>
-    <w:qFormat/>
-  </w:style>
-  <w:style w:type="character" w:default="1" w:styleId="Policepardfaut">
-    <w:name w:val="Default Paragraph Font"/>
-    <w:uiPriority w:val="1"/>
-    <w:semiHidden/>
-    <w:unhideWhenUsed/>
-  </w:style>
-  <w:style w:type="table" w:default="1" w:styleId="TableauNormal">
-    <w:name w:val="Normal Table"/>
-    <w:uiPriority w:val="99"/>
-    <w:semiHidden/>
-    <w:unhideWhenUsed/>
-    <w:tblPr>
-      <w:tblInd w:w="0" w:type="dxa"/>
-      <w:tblCellMar>
-        <w:top w:w="0" w:type="dxa"/>
-        <w:left w:w="108" w:type="dxa"/>
-        <w:bottom w:w="0" w:type="dxa"/>
-        <w:right w:w="108" w:type="dxa"/>
-      </w:tblCellMar>
-    </w:tblPr>
-  </w:style>
-  <w:style w:type="numbering" w:default="1" w:styleId="Aucuneliste">
-    <w:name w:val="No List"/>
-    <w:uiPriority w:val="99"/>
-    <w:semiHidden/>
-    <w:unhideWhenUsed/>
-  </w:style>
-  <w:style w:type="paragraph" w:customStyle="1" w:styleId="A67A6E50C0314718B107CCF7C7EE8374">
-    <w:name w:val="A67A6E50C0314718B107CCF7C7EE8374"/>
-    <w:rsid w:val="004C30D1"/>
-  </w:style>
-  <w:style w:type="paragraph" w:customStyle="1" w:styleId="C2E961E2AACA4A45B022800D4ADB8E27">
-    <w:name w:val="C2E961E2AACA4A45B022800D4ADB8E27"/>
-    <w:rsid w:val="004C30D1"/>
-  </w:style>
-  <w:style w:type="paragraph" w:customStyle="1" w:styleId="099EA6FECD224B089A5415C4CD8E7F46">
-    <w:name w:val="099EA6FECD224B089A5415C4CD8E7F46"/>
-    <w:rsid w:val="004C30D1"/>
-  </w:style>
-  <w:style w:type="paragraph" w:customStyle="1" w:styleId="73B5D290F78B49A39E079BD7D3151B78">
-    <w:name w:val="73B5D290F78B49A39E079BD7D3151B78"/>
-    <w:rsid w:val="004C30D1"/>
+  <w:style w:type="character" w:customStyle="1" w:styleId="s-rg-t">
+    <w:name w:val="s-rg-t"/>
+    <w:basedOn w:val="Policepardfaut"/>
+    <w:rsid w:val="00C26297"/>
   </w:style>
 </w:styles>
-</file>
-
-<file path=word/glossary/stylesWithEffects.xml><?xml version="1.0" encoding="utf-8"?>
-<w:styles xmlns:wpc="http://schemas.microsoft.com/office/word/2010/wordprocessingCanvas" xmlns:mc="http://schemas.openxmlformats.org/markup-compatibility/2006" xmlns:o="urn:schemas-microsoft-com:office:office" xmlns:r="http://schemas.openxmlformats.org/officeDocument/2006/relationships" xmlns:m="http://schemas.openxmlformats.org/officeDocument/2006/math" xmlns:v="urn:schemas-microsoft-com:vml" xmlns:wp14="http://schemas.microsoft.com/office/word/2010/wordprocessingDrawing" xmlns:wp="http://schemas.openxmlformats.org/drawingml/2006/wordprocessingDrawing" xmlns:w10="urn:schemas-microsoft-com:office:word" xmlns:w="http://schemas.openxmlformats.org/wordprocessingml/2006/main" xmlns:w14="http://schemas.microsoft.com/office/word/2010/wordml" xmlns:wpg="http://schemas.microsoft.com/office/word/2010/wordprocessingGroup" xmlns:wpi="http://schemas.microsoft.com/office/word/2010/wordprocessingInk" xmlns:wne="http://schemas.microsoft.com/office/word/2006/wordml" xmlns:wps="http://schemas.microsoft.com/office/word/2010/wordprocessingShape" mc:Ignorable="w14 wp14">
-  <w:docDefaults>
-    <w:rPrDefault>
-      <w:rPr>
-        <w:rFonts w:asciiTheme="minorHAnsi" w:eastAsiaTheme="minorEastAsia" w:hAnsiTheme="minorHAnsi" w:cstheme="minorBidi"/>
-        <w:sz w:val="22"/>
-        <w:szCs w:val="22"/>
-        <w:lang w:val="fr-FR" w:eastAsia="fr-FR" w:bidi="ar-SA"/>
-      </w:rPr>
-    </w:rPrDefault>
-    <w:pPrDefault>
-      <w:pPr>
-        <w:spacing w:after="200" w:line="276" w:lineRule="auto"/>
-      </w:pPr>
-    </w:pPrDefault>
-  </w:docDefaults>
-  <w:latentStyles w:defLockedState="0" w:defUIPriority="99" w:defSemiHidden="1" w:defUnhideWhenUsed="1" w:defQFormat="0" w:count="267">
-    <w:lsdException w:name="Normal" w:semiHidden="0" w:uiPriority="0" w:unhideWhenUsed="0" w:qFormat="1"/>
-    <w:lsdException w:name="heading 1" w:semiHidden="0" w:uiPriority="9" w:unhideWhenUsed="0" w:qFormat="1"/>
-    <w:lsdException w:name="heading 2" w:uiPriority="9" w:qFormat="1"/>
-    <w:lsdException w:name="heading 3" w:uiPriority="9" w:qFormat="1"/>
-    <w:lsdException w:name="heading 4" w:uiPriority="9" w:qFormat="1"/>
-    <w:lsdException w:name="heading 5" w:uiPriority="9" w:qFormat="1"/>
-    <w:lsdException w:name="heading 6" w:uiPriority="9" w:qFormat="1"/>
-    <w:lsdException w:name="heading 7" w:uiPriority="9" w:qFormat="1"/>
-    <w:lsdException w:name="heading 8" w:uiPriority="9" w:qFormat="1"/>
-    <w:lsdException w:name="heading 9" w:uiPriority="9" w:qFormat="1"/>
-    <w:lsdException w:name="toc 1" w:uiPriority="39"/>
-    <w:lsdException w:name="toc 2" w:uiPriority="39"/>
-    <w:lsdException w:name="toc 3" w:uiPriority="39"/>
-    <w:lsdException w:name="toc 4" w:uiPriority="39"/>
-    <w:lsdException w:name="toc 5" w:uiPriority="39"/>
-    <w:lsdException w:name="toc 6" w:uiPriority="39"/>
-    <w:lsdException w:name="toc 7" w:uiPriority="39"/>
-    <w:lsdException w:name="toc 8" w:uiPriority="39"/>
-    <w:lsdException w:name="toc 9" w:uiPriority="39"/>
-    <w:lsdException w:name="caption" w:uiPriority="35" w:qFormat="1"/>
-    <w:lsdException w:name="Title" w:semiHidden="0" w:uiPriority="10" w:unhideWhenUsed="0" w:qFormat="1"/>
-    <w:lsdException w:name="Default Paragraph Font" w:uiPriority="1"/>
-    <w:lsdException w:name="Subtitle" w:semiHidden="0" w:uiPriority="11" w:unhideWhenUsed="0" w:qFormat="1"/>
-    <w:lsdException w:name="Strong" w:semiHidden="0" w:uiPriority="22" w:unhideWhenUsed="0" w:qFormat="1"/>
-    <w:lsdException w:name="Emphasis" w:semiHidden="0" w:uiPriority="20" w:unhideWhenUsed="0" w:qFormat="1"/>
-    <w:lsdException w:name="Table Grid" w:semiHidden="0" w:uiPriority="59" w:unhideWhenUsed="0"/>
-    <w:lsdException w:name="Placeholder Text" w:unhideWhenUsed="0"/>
-    <w:lsdException w:name="No Spacing" w:semiHidden="0" w:uiPriority="1" w:unhideWhenUsed="0" w:qFormat="1"/>
-    <w:lsdException w:name="Light Shading" w:semiHidden="0" w:uiPriority="60" w:unhideWhenUsed="0"/>
-    <w:lsdException w:name="Light List" w:semiHidden="0" w:uiPriority="61" w:unhideWhenUsed="0"/>
-    <w:lsdException w:name="Light Grid" w:semiHidden="0" w:uiPriority="62" w:unhideWhenUsed="0"/>
-    <w:lsdException w:name="Medium Shading 1" w:semiHidden="0" w:uiPriority="63" w:unhideWhenUsed="0"/>
-    <w:lsdException w:name="Medium Shading 2" w:semiHidden="0" w:uiPriority="64" w:unhideWhenUsed="0"/>
-    <w:lsdException w:name="Medium List 1" w:semiHidden="0" w:uiPriority="65" w:unhideWhenUsed="0"/>
-    <w:lsdException w:name="Medium List 2" w:semiHidden="0" w:uiPriority="66" w:unhideWhenUsed="0"/>
-    <w:lsdException w:name="Medium Grid 1" w:semiHidden="0" w:uiPriority="67" w:unhideWhenUsed="0"/>
-    <w:lsdException w:name="Medium Grid 2" w:semiHidden="0" w:uiPriority="68" w:unhideWhenUsed="0"/>
-    <w:lsdException w:name="Medium Grid 3" w:semiHidden="0" w:uiPriority="69" w:unhideWhenUsed="0"/>
-    <w:lsdException w:name="Dark List" w:semiHidden="0" w:uiPriority="70" w:unhideWhenUsed="0"/>
-    <w:lsdException w:name="Colorful Shading" w:semiHidden="0" w:uiPriority="71" w:unhideWhenUsed="0"/>
-    <w:lsdException w:name="Colorful List" w:semiHidden="0" w:uiPriority="72" w:unhideWhenUsed="0"/>
-    <w:lsdException w:name="Colorful Grid" w:semiHidden="0" w:uiPriority="73" w:unhideWhenUsed="0"/>
-    <w:lsdException w:name="Light Shading Accent 1" w:semiHidden="0" w:uiPriority="60" w:unhideWhenUsed="0"/>
-    <w:lsdException w:name="Light List Accent 1" w:semiHidden="0" w:uiPriority="61" w:unhideWhenUsed="0"/>
-    <w:lsdException w:name="Light Grid Accent 1" w:semiHidden="0" w:uiPriority="62" w:unhideWhenUsed="0"/>
-    <w:lsdException w:name="Medium Shading 1 Accent 1" w:semiHidden="0" w:uiPriority="63" w:unhideWhenUsed="0"/>
-    <w:lsdException w:name="Medium Shading 2 Accent 1" w:semiHidden="0" w:uiPriority="64" w:unhideWhenUsed="0"/>
-    <w:lsdException w:name="Medium List 1 Accent 1" w:semiHidden="0" w:uiPriority="65" w:unhideWhenUsed="0"/>
-    <w:lsdException w:name="Revision" w:unhideWhenUsed="0"/>
-    <w:lsdException w:name="List Paragraph" w:semiHidden="0" w:uiPriority="34" w:unhideWhenUsed="0" w:qFormat="1"/>
-    <w:lsdException w:name="Quote" w:semiHidden="0" w:uiPriority="29" w:unhideWhenUsed="0" w:qFormat="1"/>
-    <w:lsdException w:name="Intense Quote" w:semiHidden="0" w:uiPriority="30" w:unhideWhenUsed="0" w:qFormat="1"/>
-    <w:lsdException w:name="Medium List 2 Accent 1" w:semiHidden="0" w:uiPriority="66" w:unhideWhenUsed="0"/>
-    <w:lsdException w:name="Medium Grid 1 Accent 1" w:semiHidden="0" w:uiPriority="67" w:unhideWhenUsed="0"/>
-    <w:lsdException w:name="Medium Grid 2 Accent 1" w:semiHidden="0" w:uiPriority="68" w:unhideWhenUsed="0"/>
-    <w:lsdException w:name="Medium Grid 3 Accent 1" w:semiHidden="0" w:uiPriority="69" w:unhideWhenUsed="0"/>
-    <w:lsdException w:name="Dark List Accent 1" w:semiHidden="0" w:uiPriority="70" w:unhideWhenUsed="0"/>
-    <w:lsdException w:name="Colorful Shading Accent 1" w:semiHidden="0" w:uiPriority="71" w:unhideWhenUsed="0"/>
-    <w:lsdException w:name="Colorful List Accent 1" w:semiHidden="0" w:uiPriority="72" w:unhideWhenUsed="0"/>
-    <w:lsdException w:name="Colorful Grid Accent 1" w:semiHidden="0" w:uiPriority="73" w:unhideWhenUsed="0"/>
-    <w:lsdException w:name="Light Shading Accent 2" w:semiHidden="0" w:uiPriority="60" w:unhideWhenUsed="0"/>
-    <w:lsdException w:name="Light List Accent 2" w:semiHidden="0" w:uiPriority="61" w:unhideWhenUsed="0"/>
-    <w:lsdException w:name="Light Grid Accent 2" w:semiHidden="0" w:uiPriority="62" w:unhideWhenUsed="0"/>
-    <w:lsdException w:name="Medium Shading 1 Accent 2" w:semiHidden="0" w:uiPriority="63" w:unhideWhenUsed="0"/>
-    <w:lsdException w:name="Medium Shading 2 Accent 2" w:semiHidden="0" w:uiPriority="64" w:unhideWhenUsed="0"/>
-    <w:lsdException w:name="Medium List 1 Accent 2" w:semiHidden="0" w:uiPriority="65" w:unhideWhenUsed="0"/>
-    <w:lsdException w:name="Medium List 2 Accent 2" w:semiHidden="0" w:uiPriority="66" w:unhideWhenUsed="0"/>
-    <w:lsdException w:name="Medium Grid 1 Accent 2" w:semiHidden="0" w:uiPriority="67" w:unhideWhenUsed="0"/>
-    <w:lsdException w:name="Medium Grid 2 Accent 2" w:semiHidden="0" w:uiPriority="68" w:unhideWhenUsed="0"/>
-    <w:lsdException w:name="Medium Grid 3 Accent 2" w:semiHidden="0" w:uiPriority="69" w:unhideWhenUsed="0"/>
-    <w:lsdException w:name="Dark List Accent 2" w:semiHidden="0" w:uiPriority="70" w:unhideWhenUsed="0"/>
-    <w:lsdException w:name="Colorful Shading Accent 2" w:semiHidden="0" w:uiPriority="71" w:unhideWhenUsed="0"/>
-    <w:lsdException w:name="Colorful List Accent 2" w:semiHidden="0" w:uiPriority="72" w:unhideWhenUsed="0"/>
-    <w:lsdException w:name="Colorful Grid Accent 2" w:semiHidden="0" w:uiPriority="73" w:unhideWhenUsed="0"/>
-    <w:lsdException w:name="Light Shading Accent 3" w:semiHidden="0" w:uiPriority="60" w:unhideWhenUsed="0"/>
-    <w:lsdException w:name="Light List Accent 3" w:semiHidden="0" w:uiPriority="61" w:unhideWhenUsed="0"/>
-    <w:lsdException w:name="Light Grid Accent 3" w:semiHidden="0" w:uiPriority="62" w:unhideWhenUsed="0"/>
-    <w:lsdException w:name="Medium Shading 1 Accent 3" w:semiHidden="0" w:uiPriority="63" w:unhideWhenUsed="0"/>
-    <w:lsdException w:name="Medium Shading 2 Accent 3" w:semiHidden="0" w:uiPriority="64" w:unhideWhenUsed="0"/>
-    <w:lsdException w:name="Medium List 1 Accent 3" w:semiHidden="0" w:uiPriority="65" w:unhideWhenUsed="0"/>
-    <w:lsdException w:name="Medium List 2 Accent 3" w:semiHidden="0" w:uiPriority="66" w:unhideWhenUsed="0"/>
-    <w:lsdException w:name="Medium Grid 1 Accent 3" w:semiHidden="0" w:uiPriority="67" w:unhideWhenUsed="0"/>
-    <w:lsdException w:name="Medium Grid 2 Accent 3" w:semiHidden="0" w:uiPriority="68" w:unhideWhenUsed="0"/>
-    <w:lsdException w:name="Medium Grid 3 Accent 3" w:semiHidden="0" w:uiPriority="69" w:unhideWhenUsed="0"/>
-    <w:lsdException w:name="Dark List Accent 3" w:semiHidden="0" w:uiPriority="70" w:unhideWhenUsed="0"/>
-    <w:lsdException w:name="Colorful Shading Accent 3" w:semiHidden="0" w:uiPriority="71" w:unhideWhenUsed="0"/>
-    <w:lsdException w:name="Colorful List Accent 3" w:semiHidden="0" w:uiPriority="72" w:unhideWhenUsed="0"/>
-    <w:lsdException w:name="Colorful Grid Accent 3" w:semiHidden="0" w:uiPriority="73" w:unhideWhenUsed="0"/>
-    <w:lsdException w:name="Light Shading Accent 4" w:semiHidden="0" w:uiPriority="60" w:unhideWhenUsed="0"/>
-    <w:lsdException w:name="Light List Accent 4" w:semiHidden="0" w:uiPriority="61" w:unhideWhenUsed="0"/>
-    <w:lsdException w:name="Light Grid Accent 4" w:semiHidden="0" w:uiPriority="62" w:unhideWhenUsed="0"/>
-    <w:lsdException w:name="Medium Shading 1 Accent 4" w:semiHidden="0" w:uiPriority="63" w:unhideWhenUsed="0"/>
-    <w:lsdException w:name="Medium Shading 2 Accent 4" w:semiHidden="0" w:uiPriority="64" w:unhideWhenUsed="0"/>
-    <w:lsdException w:name="Medium List 1 Accent 4" w:semiHidden="0" w:uiPriority="65" w:unhideWhenUsed="0"/>
-    <w:lsdException w:name="Medium List 2 Accent 4" w:semiHidden="0" w:uiPriority="66" w:unhideWhenUsed="0"/>
-    <w:lsdException w:name="Medium Grid 1 Accent 4" w:semiHidden="0" w:uiPriority="67" w:unhideWhenUsed="0"/>
-    <w:lsdException w:name="Medium Grid 2 Accent 4" w:semiHidden="0" w:uiPriority="68" w:unhideWhenUsed="0"/>
-    <w:lsdException w:name="Medium Grid 3 Accent 4" w:semiHidden="0" w:uiPriority="69" w:unhideWhenUsed="0"/>
-    <w:lsdException w:name="Dark List Accent 4" w:semiHidden="0" w:uiPriority="70" w:unhideWhenUsed="0"/>
-    <w:lsdException w:name="Colorful Shading Accent 4" w:semiHidden="0" w:uiPriority="71" w:unhideWhenUsed="0"/>
-    <w:lsdException w:name="Colorful List Accent 4" w:semiHidden="0" w:uiPriority="72" w:unhideWhenUsed="0"/>
-    <w:lsdException w:name="Colorful Grid Accent 4" w:semiHidden="0" w:uiPriority="73" w:unhideWhenUsed="0"/>
-    <w:lsdException w:name="Light Shading Accent 5" w:semiHidden="0" w:uiPriority="60" w:unhideWhenUsed="0"/>
-    <w:lsdException w:name="Light List Accent 5" w:semiHidden="0" w:uiPriority="61" w:unhideWhenUsed="0"/>
-    <w:lsdException w:name="Light Grid Accent 5" w:semiHidden="0" w:uiPriority="62" w:unhideWhenUsed="0"/>
-    <w:lsdException w:name="Medium Shading 1 Accent 5" w:semiHidden="0" w:uiPriority="63" w:unhideWhenUsed="0"/>
-    <w:lsdException w:name="Medium Shading 2 Accent 5" w:semiHidden="0" w:uiPriority="64" w:unhideWhenUsed="0"/>
-    <w:lsdException w:name="Medium List 1 Accent 5" w:semiHidden="0" w:uiPriority="65" w:unhideWhenUsed="0"/>
-    <w:lsdException w:name="Medium List 2 Accent 5" w:semiHidden="0" w:uiPriority="66" w:unhideWhenUsed="0"/>
-    <w:lsdException w:name="Medium Grid 1 Accent 5" w:semiHidden="0" w:uiPriority="67" w:unhideWhenUsed="0"/>
-    <w:lsdException w:name="Medium Grid 2 Accent 5" w:semiHidden="0" w:uiPriority="68" w:unhideWhenUsed="0"/>
-    <w:lsdException w:name="Medium Grid 3 Accent 5" w:semiHidden="0" w:uiPriority="69" w:unhideWhenUsed="0"/>
-    <w:lsdException w:name="Dark List Accent 5" w:semiHidden="0" w:uiPriority="70" w:unhideWhenUsed="0"/>
-    <w:lsdException w:name="Colorful Shading Accent 5" w:semiHidden="0" w:uiPriority="71" w:unhideWhenUsed="0"/>
-    <w:lsdException w:name="Colorful List Accent 5" w:semiHidden="0" w:uiPriority="72" w:unhideWhenUsed="0"/>
-    <w:lsdException w:name="Colorful Grid Accent 5" w:semiHidden="0" w:uiPriority="73" w:unhideWhenUsed="0"/>
-    <w:lsdException w:name="Light Shading Accent 6" w:semiHidden="0" w:uiPriority="60" w:unhideWhenUsed="0"/>
-    <w:lsdException w:name="Light List Accent 6" w:semiHidden="0" w:uiPriority="61" w:unhideWhenUsed="0"/>
-    <w:lsdException w:name="Light Grid Accent 6" w:semiHidden="0" w:uiPriority="62" w:unhideWhenUsed="0"/>
-    <w:lsdException w:name="Medium Shading 1 Accent 6" w:semiHidden="0" w:uiPriority="63" w:unhideWhenUsed="0"/>
-    <w:lsdException w:name="Medium Shading 2 Accent 6" w:semiHidden="0" w:uiPriority="64" w:unhideWhenUsed="0"/>
-    <w:lsdException w:name="Medium List 1 Accent 6" w:semiHidden="0" w:uiPriority="65" w:unhideWhenUsed="0"/>
-    <w:lsdException w:name="Medium List 2 Accent 6" w:semiHidden="0" w:uiPriority="66" w:unhideWhenUsed="0"/>
-    <w:lsdException w:name="Medium Grid 1 Accent 6" w:semiHidden="0" w:uiPriority="67" w:unhideWhenUsed="0"/>
-    <w:lsdException w:name="Medium Grid 2 Accent 6" w:semiHidden="0" w:uiPriority="68" w:unhideWhenUsed="0"/>
-    <w:lsdException w:name="Medium Grid 3 Accent 6" w:semiHidden="0" w:uiPriority="69" w:unhideWhenUsed="0"/>
-    <w:lsdException w:name="Dark List Accent 6" w:semiHidden="0" w:uiPriority="70" w:unhideWhenUsed="0"/>
-    <w:lsdException w:name="Colorful Shading Accent 6" w:semiHidden="0" w:uiPriority="71" w:unhideWhenUsed="0"/>
-    <w:lsdException w:name="Colorful List Accent 6" w:semiHidden="0" w:uiPriority="72" w:unhideWhenUsed="0"/>
-    <w:lsdException w:name="Colorful Grid Accent 6" w:semiHidden="0" w:uiPriority="73" w:unhideWhenUsed="0"/>
-    <w:lsdException w:name="Subtle Emphasis" w:semiHidden="0" w:uiPriority="19" w:unhideWhenUsed="0" w:qFormat="1"/>
-    <w:lsdException w:name="Intense Emphasis" w:semiHidden="0" w:uiPriority="21" w:unhideWhenUsed="0" w:qFormat="1"/>
-    <w:lsdException w:name="Subtle Reference" w:semiHidden="0" w:uiPriority="31" w:unhideWhenUsed="0" w:qFormat="1"/>
-    <w:lsdException w:name="Intense Reference" w:semiHidden="0" w:uiPriority="32" w:unhideWhenUsed="0" w:qFormat="1"/>
-    <w:lsdException w:name="Book Title" w:semiHidden="0" w:uiPriority="33" w:unhideWhenUsed="0" w:qFormat="1"/>
-    <w:lsdException w:name="Bibliography" w:uiPriority="37"/>
-    <w:lsdException w:name="TOC Heading" w:uiPriority="39" w:qFormat="1"/>
-  </w:latentStyles>
-  <w:style w:type="paragraph" w:default="1" w:styleId="Normal">
-    <w:name w:val="Normal"/>
-    <w:qFormat/>
-  </w:style>
-  <w:style w:type="character" w:default="1" w:styleId="Policepardfaut">
-    <w:name w:val="Default Paragraph Font"/>
-    <w:uiPriority w:val="1"/>
-    <w:semiHidden/>
-    <w:unhideWhenUsed/>
-  </w:style>
-  <w:style w:type="table" w:default="1" w:styleId="TableauNormal">
-    <w:name w:val="Normal Table"/>
-    <w:uiPriority w:val="99"/>
-    <w:semiHidden/>
-    <w:unhideWhenUsed/>
-    <w:tblPr>
-      <w:tblInd w:w="0" w:type="dxa"/>
-      <w:tblCellMar>
-        <w:top w:w="0" w:type="dxa"/>
-        <w:left w:w="108" w:type="dxa"/>
-        <w:bottom w:w="0" w:type="dxa"/>
-        <w:right w:w="108" w:type="dxa"/>
-      </w:tblCellMar>
-    </w:tblPr>
-  </w:style>
-  <w:style w:type="numbering" w:default="1" w:styleId="Aucuneliste">
-    <w:name w:val="No List"/>
-    <w:uiPriority w:val="99"/>
-    <w:semiHidden/>
-    <w:unhideWhenUsed/>
-  </w:style>
-  <w:style w:type="paragraph" w:customStyle="1" w:styleId="A67A6E50C0314718B107CCF7C7EE8374">
-    <w:name w:val="A67A6E50C0314718B107CCF7C7EE8374"/>
-    <w:rsid w:val="004C30D1"/>
-  </w:style>
-  <w:style w:type="paragraph" w:customStyle="1" w:styleId="C2E961E2AACA4A45B022800D4ADB8E27">
-    <w:name w:val="C2E961E2AACA4A45B022800D4ADB8E27"/>
-    <w:rsid w:val="004C30D1"/>
-  </w:style>
-  <w:style w:type="paragraph" w:customStyle="1" w:styleId="099EA6FECD224B089A5415C4CD8E7F46">
-    <w:name w:val="099EA6FECD224B089A5415C4CD8E7F46"/>
-    <w:rsid w:val="004C30D1"/>
-  </w:style>
-  <w:style w:type="paragraph" w:customStyle="1" w:styleId="73B5D290F78B49A39E079BD7D3151B78">
-    <w:name w:val="73B5D290F78B49A39E079BD7D3151B78"/>
-    <w:rsid w:val="004C30D1"/>
-  </w:style>
-</w:styles>
-</file>
-
-<file path=word/glossary/webSettings.xml><?xml version="1.0" encoding="utf-8"?>
-<w:webSettings xmlns:mc="http://schemas.openxmlformats.org/markup-compatibility/2006" xmlns:r="http://schemas.openxmlformats.org/officeDocument/2006/relationships" xmlns:w="http://schemas.openxmlformats.org/wordprocessingml/2006/main" xmlns:w14="http://schemas.microsoft.com/office/word/2010/wordml" mc:Ignorable="w14">
-  <w:optimizeForBrowser/>
-  <w:allowPNG/>
-</w:webSettings>
 </file>
 
 <file path=word/theme/theme1.xml><?xml version="1.0" encoding="utf-8"?>
@@ -8020,7 +7824,7 @@
 </file>
 
 <file path=customXml/itemProps1.xml><?xml version="1.0" encoding="utf-8"?>
-<ds:datastoreItem xmlns:ds="http://schemas.openxmlformats.org/officeDocument/2006/customXml" ds:itemID="{2EA0FFB2-A7BC-4DC0-AED0-9EC2C46729C3}">
+<ds:datastoreItem xmlns:ds="http://schemas.openxmlformats.org/officeDocument/2006/customXml" ds:itemID="{5944C0E4-049D-4CB1-B0D0-9CBF9A399E8A}">
   <ds:schemaRefs>
     <ds:schemaRef ds:uri="http://schemas.openxmlformats.org/officeDocument/2006/bibliography"/>
   </ds:schemaRefs>

</xml_diff>